<commit_message>
Changes the OD color!! and completes class diagram
</commit_message>
<xml_diff>
--- a/Structured Analysis/Data Model/OD/OD.docx
+++ b/Structured Analysis/Data Model/OD/OD.docx
@@ -1,13 +1,12 @@
 
 <file path=word/document.xml><?xml version="1.0" encoding="utf-8"?>
-<w:document xmlns:wpc="http://schemas.microsoft.com/office/word/2010/wordprocessingCanvas" xmlns:cx="http://schemas.microsoft.com/office/drawing/2014/chartex" xmlns:cx1="http://schemas.microsoft.com/office/drawing/2015/9/8/chartex" xmlns:mc="http://schemas.openxmlformats.org/markup-compatibility/2006" xmlns:o="urn:schemas-microsoft-com:office:office" xmlns:r="http://schemas.openxmlformats.org/officeDocument/2006/relationships" xmlns:m="http://schemas.openxmlformats.org/officeDocument/2006/math" xmlns:v="urn:schemas-microsoft-com:vml" xmlns:wp14="http://schemas.microsoft.com/office/word/2010/wordprocessingDrawing" xmlns:wp="http://schemas.openxmlformats.org/drawingml/2006/wordprocessingDrawing" xmlns:w10="urn:schemas-microsoft-com:office:word" xmlns:w="http://schemas.openxmlformats.org/wordprocessingml/2006/main" xmlns:w14="http://schemas.microsoft.com/office/word/2010/wordml" xmlns:w15="http://schemas.microsoft.com/office/word/2012/wordml" xmlns:w16se="http://schemas.microsoft.com/office/word/2015/wordml/symex" xmlns:wpg="http://schemas.microsoft.com/office/word/2010/wordprocessingGroup" xmlns:wpi="http://schemas.microsoft.com/office/word/2010/wordprocessingInk" xmlns:wne="http://schemas.microsoft.com/office/word/2006/wordml" xmlns:wps="http://schemas.microsoft.com/office/word/2010/wordprocessingShape" mc:Ignorable="w14 w15 w16se wp14">
+<w:document xmlns:wpc="http://schemas.microsoft.com/office/word/2010/wordprocessingCanvas" xmlns:mc="http://schemas.openxmlformats.org/markup-compatibility/2006" xmlns:o="urn:schemas-microsoft-com:office:office" xmlns:r="http://schemas.openxmlformats.org/officeDocument/2006/relationships" xmlns:m="http://schemas.openxmlformats.org/officeDocument/2006/math" xmlns:v="urn:schemas-microsoft-com:vml" xmlns:wp14="http://schemas.microsoft.com/office/word/2010/wordprocessingDrawing" xmlns:wp="http://schemas.openxmlformats.org/drawingml/2006/wordprocessingDrawing" xmlns:w10="urn:schemas-microsoft-com:office:word" xmlns:w="http://schemas.openxmlformats.org/wordprocessingml/2006/main" xmlns:w14="http://schemas.microsoft.com/office/word/2010/wordml" xmlns:w15="http://schemas.microsoft.com/office/word/2012/wordml" xmlns:wpg="http://schemas.microsoft.com/office/word/2010/wordprocessingGroup" xmlns:wpi="http://schemas.microsoft.com/office/word/2010/wordprocessingInk" xmlns:wne="http://schemas.microsoft.com/office/word/2006/wordml" xmlns:wps="http://schemas.microsoft.com/office/word/2010/wordprocessingShape" mc:Ignorable="w14 w15 wp14">
   <w:body>
     <w:tbl>
       <w:tblPr>
-        <w:tblStyle w:val="GridTable5Dark"/>
+        <w:tblStyle w:val="GridTable5Dark-Accent3"/>
         <w:bidiVisual/>
         <w:tblW w:w="9373" w:type="dxa"/>
-        <w:jc w:val="center"/>
         <w:tblLook w:val="04A0" w:firstRow="1" w:lastRow="0" w:firstColumn="1" w:lastColumn="0" w:noHBand="0" w:noVBand="1"/>
       </w:tblPr>
       <w:tblGrid>
@@ -23,13 +22,11 @@
       <w:tr>
         <w:trPr>
           <w:cnfStyle w:val="100000000000" w:firstRow="1" w:lastRow="0" w:firstColumn="0" w:lastColumn="0" w:oddVBand="0" w:evenVBand="0" w:oddHBand="0" w:evenHBand="0" w:firstRowFirstColumn="0" w:firstRowLastColumn="0" w:lastRowFirstColumn="0" w:lastRowLastColumn="0"/>
-          <w:jc w:val="center"/>
         </w:trPr>
         <w:tc>
           <w:tcPr>
             <w:cnfStyle w:val="001000000000" w:firstRow="0" w:lastRow="0" w:firstColumn="1" w:lastColumn="0" w:oddVBand="0" w:evenVBand="0" w:oddHBand="0" w:evenHBand="0" w:firstRowFirstColumn="0" w:firstRowLastColumn="0" w:lastRowFirstColumn="0" w:lastRowLastColumn="0"/>
             <w:tcW w:w="1171" w:type="dxa"/>
-            <w:vAlign w:val="center"/>
           </w:tcPr>
           <w:p>
             <w:pPr>
@@ -53,7 +50,6 @@
         <w:tc>
           <w:tcPr>
             <w:tcW w:w="1173" w:type="dxa"/>
-            <w:vAlign w:val="center"/>
           </w:tcPr>
           <w:p>
             <w:pPr>
@@ -76,7 +72,6 @@
         <w:tc>
           <w:tcPr>
             <w:tcW w:w="1173" w:type="dxa"/>
-            <w:vAlign w:val="center"/>
           </w:tcPr>
           <w:p>
             <w:pPr>
@@ -99,7 +94,6 @@
         <w:tc>
           <w:tcPr>
             <w:tcW w:w="1173" w:type="dxa"/>
-            <w:vAlign w:val="center"/>
           </w:tcPr>
           <w:p>
             <w:pPr>
@@ -122,7 +116,6 @@
         <w:tc>
           <w:tcPr>
             <w:tcW w:w="1173" w:type="dxa"/>
-            <w:vAlign w:val="center"/>
           </w:tcPr>
           <w:p>
             <w:pPr>
@@ -145,7 +138,6 @@
         <w:tc>
           <w:tcPr>
             <w:tcW w:w="1173" w:type="dxa"/>
-            <w:vAlign w:val="center"/>
           </w:tcPr>
           <w:p>
             <w:pPr>
@@ -168,7 +160,6 @@
         <w:tc>
           <w:tcPr>
             <w:tcW w:w="1171" w:type="dxa"/>
-            <w:vAlign w:val="center"/>
           </w:tcPr>
           <w:p>
             <w:pPr>
@@ -191,7 +182,6 @@
         <w:tc>
           <w:tcPr>
             <w:tcW w:w="1164" w:type="dxa"/>
-            <w:vAlign w:val="center"/>
           </w:tcPr>
           <w:p>
             <w:pPr>
@@ -214,13 +204,11 @@
       <w:tr>
         <w:trPr>
           <w:cnfStyle w:val="000000100000" w:firstRow="0" w:lastRow="0" w:firstColumn="0" w:lastColumn="0" w:oddVBand="0" w:evenVBand="0" w:oddHBand="1" w:evenHBand="0" w:firstRowFirstColumn="0" w:firstRowLastColumn="0" w:lastRowFirstColumn="0" w:lastRowLastColumn="0"/>
-          <w:jc w:val="center"/>
         </w:trPr>
         <w:tc>
           <w:tcPr>
             <w:cnfStyle w:val="001000000000" w:firstRow="0" w:lastRow="0" w:firstColumn="1" w:lastColumn="0" w:oddVBand="0" w:evenVBand="0" w:oddHBand="0" w:evenHBand="0" w:firstRowFirstColumn="0" w:firstRowLastColumn="0" w:lastRowFirstColumn="0" w:lastRowLastColumn="0"/>
             <w:tcW w:w="1171" w:type="dxa"/>
-            <w:vAlign w:val="center"/>
           </w:tcPr>
           <w:p>
             <w:pPr>
@@ -245,7 +233,6 @@
         <w:tc>
           <w:tcPr>
             <w:tcW w:w="1173" w:type="dxa"/>
-            <w:vAlign w:val="center"/>
           </w:tcPr>
           <w:p>
             <w:pPr>
@@ -272,7 +259,6 @@
         <w:tc>
           <w:tcPr>
             <w:tcW w:w="1173" w:type="dxa"/>
-            <w:vAlign w:val="center"/>
           </w:tcPr>
           <w:p>
             <w:pPr>
@@ -299,7 +285,6 @@
         <w:tc>
           <w:tcPr>
             <w:tcW w:w="1173" w:type="dxa"/>
-            <w:vAlign w:val="center"/>
           </w:tcPr>
           <w:p>
             <w:pPr>
@@ -326,7 +311,6 @@
         <w:tc>
           <w:tcPr>
             <w:tcW w:w="1173" w:type="dxa"/>
-            <w:vAlign w:val="center"/>
           </w:tcPr>
           <w:p>
             <w:pPr>
@@ -427,7 +411,6 @@
         <w:tc>
           <w:tcPr>
             <w:tcW w:w="1173" w:type="dxa"/>
-            <w:vAlign w:val="center"/>
           </w:tcPr>
           <w:p>
             <w:pPr>
@@ -458,7 +441,6 @@
         <w:tc>
           <w:tcPr>
             <w:tcW w:w="1171" w:type="dxa"/>
-            <w:vAlign w:val="center"/>
           </w:tcPr>
           <w:p>
             <w:pPr>
@@ -485,7 +467,6 @@
         <w:tc>
           <w:tcPr>
             <w:tcW w:w="1164" w:type="dxa"/>
-            <w:vAlign w:val="center"/>
           </w:tcPr>
           <w:p>
             <w:pPr>
@@ -508,24 +489,19 @@
         </w:tc>
       </w:tr>
       <w:tr>
-        <w:trPr>
-          <w:jc w:val="center"/>
-        </w:trPr>
         <w:tc>
           <w:tcPr>
             <w:cnfStyle w:val="001000000000" w:firstRow="0" w:lastRow="0" w:firstColumn="1" w:lastColumn="0" w:oddVBand="0" w:evenVBand="0" w:oddHBand="0" w:evenHBand="0" w:firstRowFirstColumn="0" w:firstRowLastColumn="0" w:lastRowFirstColumn="0" w:lastRowLastColumn="0"/>
             <w:tcW w:w="1171" w:type="dxa"/>
-            <w:vAlign w:val="center"/>
-          </w:tcPr>
-          <w:p>
-            <w:pPr>
-              <w:bidi/>
-              <w:jc w:val="center"/>
-              <w:rPr>
-                <w:color w:val="FFFFFF" w:themeColor="background1"/>
-              </w:rPr>
-            </w:pPr>
-            <w:proofErr w:type="spellStart"/>
+          </w:tcPr>
+          <w:p>
+            <w:pPr>
+              <w:bidi/>
+              <w:jc w:val="center"/>
+              <w:rPr>
+                <w:color w:val="FFFFFF" w:themeColor="background1"/>
+              </w:rPr>
+            </w:pPr>
             <w:r>
               <w:rPr>
                 <w:rFonts w:cs="B Koodak"/>
@@ -535,13 +511,11 @@
               </w:rPr>
               <w:t>ServeDate</w:t>
             </w:r>
-            <w:proofErr w:type="spellEnd"/>
           </w:p>
         </w:tc>
         <w:tc>
           <w:tcPr>
             <w:tcW w:w="1173" w:type="dxa"/>
-            <w:vAlign w:val="center"/>
           </w:tcPr>
           <w:p>
             <w:pPr>
@@ -568,7 +542,6 @@
         <w:tc>
           <w:tcPr>
             <w:tcW w:w="1173" w:type="dxa"/>
-            <w:vAlign w:val="center"/>
           </w:tcPr>
           <w:p>
             <w:pPr>
@@ -595,7 +568,6 @@
         <w:tc>
           <w:tcPr>
             <w:tcW w:w="1173" w:type="dxa"/>
-            <w:vAlign w:val="center"/>
           </w:tcPr>
           <w:p>
             <w:pPr>
@@ -622,7 +594,6 @@
         <w:tc>
           <w:tcPr>
             <w:tcW w:w="1173" w:type="dxa"/>
-            <w:vAlign w:val="center"/>
           </w:tcPr>
           <w:p>
             <w:pPr>
@@ -634,49 +605,22 @@
                 <w:bCs/>
               </w:rPr>
             </w:pPr>
-            <w:proofErr w:type="spellStart"/>
-            <w:r>
-              <w:rPr>
-                <w:rFonts w:cs="B Koodak"/>
-                <w:b/>
-                <w:bCs/>
-                <w:sz w:val="18"/>
-                <w:szCs w:val="18"/>
-                <w:lang w:bidi="fa-IR"/>
-              </w:rPr>
-              <w:t>yyyy</w:t>
-            </w:r>
-            <w:proofErr w:type="spellEnd"/>
-            <w:r>
-              <w:rPr>
-                <w:rFonts w:cs="B Koodak"/>
-                <w:b/>
-                <w:bCs/>
-                <w:sz w:val="18"/>
-                <w:szCs w:val="18"/>
-                <w:lang w:bidi="fa-IR"/>
-              </w:rPr>
-              <w:t>-mm-</w:t>
-            </w:r>
-            <w:proofErr w:type="spellStart"/>
-            <w:r>
-              <w:rPr>
-                <w:rFonts w:cs="B Koodak"/>
-                <w:b/>
-                <w:bCs/>
-                <w:sz w:val="18"/>
-                <w:szCs w:val="18"/>
-                <w:lang w:bidi="fa-IR"/>
-              </w:rPr>
-              <w:t>dd</w:t>
-            </w:r>
-            <w:proofErr w:type="spellEnd"/>
+            <w:r>
+              <w:rPr>
+                <w:rFonts w:cs="B Koodak"/>
+                <w:b/>
+                <w:bCs/>
+                <w:sz w:val="18"/>
+                <w:szCs w:val="18"/>
+                <w:lang w:bidi="fa-IR"/>
+              </w:rPr>
+              <w:t>yyyy-mm-dd</w:t>
+            </w:r>
           </w:p>
         </w:tc>
         <w:tc>
           <w:tcPr>
             <w:tcW w:w="1173" w:type="dxa"/>
-            <w:vAlign w:val="center"/>
           </w:tcPr>
           <w:p>
             <w:pPr>
@@ -703,7 +647,6 @@
         <w:tc>
           <w:tcPr>
             <w:tcW w:w="1171" w:type="dxa"/>
-            <w:vAlign w:val="center"/>
           </w:tcPr>
           <w:p>
             <w:pPr>
@@ -730,7 +673,6 @@
         <w:tc>
           <w:tcPr>
             <w:tcW w:w="1164" w:type="dxa"/>
-            <w:vAlign w:val="center"/>
           </w:tcPr>
           <w:p>
             <w:pPr>
@@ -755,13 +697,11 @@
       <w:tr>
         <w:trPr>
           <w:cnfStyle w:val="000000100000" w:firstRow="0" w:lastRow="0" w:firstColumn="0" w:lastColumn="0" w:oddVBand="0" w:evenVBand="0" w:oddHBand="1" w:evenHBand="0" w:firstRowFirstColumn="0" w:firstRowLastColumn="0" w:lastRowFirstColumn="0" w:lastRowLastColumn="0"/>
-          <w:jc w:val="center"/>
         </w:trPr>
         <w:tc>
           <w:tcPr>
             <w:cnfStyle w:val="001000000000" w:firstRow="0" w:lastRow="0" w:firstColumn="1" w:lastColumn="0" w:oddVBand="0" w:evenVBand="0" w:oddHBand="0" w:evenHBand="0" w:firstRowFirstColumn="0" w:firstRowLastColumn="0" w:lastRowFirstColumn="0" w:lastRowLastColumn="0"/>
             <w:tcW w:w="1171" w:type="dxa"/>
-            <w:vAlign w:val="center"/>
           </w:tcPr>
           <w:p>
             <w:pPr>
@@ -786,7 +726,6 @@
         <w:tc>
           <w:tcPr>
             <w:tcW w:w="1173" w:type="dxa"/>
-            <w:vAlign w:val="center"/>
           </w:tcPr>
           <w:p>
             <w:pPr>
@@ -813,7 +752,6 @@
         <w:tc>
           <w:tcPr>
             <w:tcW w:w="1173" w:type="dxa"/>
-            <w:vAlign w:val="center"/>
           </w:tcPr>
           <w:p>
             <w:pPr>
@@ -840,7 +778,6 @@
         <w:tc>
           <w:tcPr>
             <w:tcW w:w="1173" w:type="dxa"/>
-            <w:vAlign w:val="center"/>
           </w:tcPr>
           <w:p>
             <w:pPr>
@@ -867,7 +804,6 @@
         <w:tc>
           <w:tcPr>
             <w:tcW w:w="1173" w:type="dxa"/>
-            <w:vAlign w:val="center"/>
           </w:tcPr>
           <w:p>
             <w:pPr>
@@ -942,7 +878,6 @@
         <w:tc>
           <w:tcPr>
             <w:tcW w:w="1173" w:type="dxa"/>
-            <w:vAlign w:val="center"/>
           </w:tcPr>
           <w:p>
             <w:pPr>
@@ -973,7 +908,6 @@
         <w:tc>
           <w:tcPr>
             <w:tcW w:w="1171" w:type="dxa"/>
-            <w:vAlign w:val="center"/>
           </w:tcPr>
           <w:p>
             <w:pPr>
@@ -1000,7 +934,6 @@
         <w:tc>
           <w:tcPr>
             <w:tcW w:w="1164" w:type="dxa"/>
-            <w:vAlign w:val="center"/>
           </w:tcPr>
           <w:p>
             <w:pPr>
@@ -1029,7 +962,7 @@
     <w:p/>
     <w:tbl>
       <w:tblPr>
-        <w:tblStyle w:val="GridTable5Dark"/>
+        <w:tblStyle w:val="GridTable5Dark-Accent3"/>
         <w:bidiVisual/>
         <w:tblW w:w="9373" w:type="dxa"/>
         <w:tblLook w:val="04A0" w:firstRow="1" w:lastRow="0" w:firstColumn="1" w:lastColumn="0" w:noHBand="0" w:noVBand="1"/>
@@ -1052,7 +985,6 @@
           <w:tcPr>
             <w:cnfStyle w:val="001000000000" w:firstRow="0" w:lastRow="0" w:firstColumn="1" w:lastColumn="0" w:oddVBand="0" w:evenVBand="0" w:oddHBand="0" w:evenHBand="0" w:firstRowFirstColumn="0" w:firstRowLastColumn="0" w:lastRowFirstColumn="0" w:lastRowLastColumn="0"/>
             <w:tcW w:w="1172" w:type="dxa"/>
-            <w:vAlign w:val="center"/>
             <w:hideMark/>
           </w:tcPr>
           <w:p>
@@ -1078,7 +1010,6 @@
         <w:tc>
           <w:tcPr>
             <w:tcW w:w="1172" w:type="dxa"/>
-            <w:vAlign w:val="center"/>
             <w:hideMark/>
           </w:tcPr>
           <w:p>
@@ -1103,7 +1034,6 @@
         <w:tc>
           <w:tcPr>
             <w:tcW w:w="1173" w:type="dxa"/>
-            <w:vAlign w:val="center"/>
             <w:hideMark/>
           </w:tcPr>
           <w:p>
@@ -1128,7 +1058,6 @@
         <w:tc>
           <w:tcPr>
             <w:tcW w:w="1172" w:type="dxa"/>
-            <w:vAlign w:val="center"/>
             <w:hideMark/>
           </w:tcPr>
           <w:p>
@@ -1153,7 +1082,6 @@
         <w:tc>
           <w:tcPr>
             <w:tcW w:w="1173" w:type="dxa"/>
-            <w:vAlign w:val="center"/>
             <w:hideMark/>
           </w:tcPr>
           <w:p>
@@ -1178,7 +1106,6 @@
         <w:tc>
           <w:tcPr>
             <w:tcW w:w="1172" w:type="dxa"/>
-            <w:vAlign w:val="center"/>
             <w:hideMark/>
           </w:tcPr>
           <w:p>
@@ -1203,7 +1130,6 @@
         <w:tc>
           <w:tcPr>
             <w:tcW w:w="1170" w:type="dxa"/>
-            <w:vAlign w:val="center"/>
             <w:hideMark/>
           </w:tcPr>
           <w:p>
@@ -1227,7 +1153,6 @@
         <w:tc>
           <w:tcPr>
             <w:tcW w:w="1169" w:type="dxa"/>
-            <w:vAlign w:val="center"/>
             <w:hideMark/>
           </w:tcPr>
           <w:p>
@@ -1256,7 +1181,6 @@
           <w:tcPr>
             <w:cnfStyle w:val="001000000000" w:firstRow="0" w:lastRow="0" w:firstColumn="1" w:lastColumn="0" w:oddVBand="0" w:evenVBand="0" w:oddHBand="0" w:evenHBand="0" w:firstRowFirstColumn="0" w:firstRowLastColumn="0" w:lastRowFirstColumn="0" w:lastRowLastColumn="0"/>
             <w:tcW w:w="1172" w:type="dxa"/>
-            <w:vAlign w:val="center"/>
             <w:hideMark/>
           </w:tcPr>
           <w:p>
@@ -1286,7 +1210,6 @@
         <w:tc>
           <w:tcPr>
             <w:tcW w:w="1172" w:type="dxa"/>
-            <w:vAlign w:val="center"/>
             <w:hideMark/>
           </w:tcPr>
           <w:p>
@@ -1312,7 +1235,6 @@
         <w:tc>
           <w:tcPr>
             <w:tcW w:w="1173" w:type="dxa"/>
-            <w:vAlign w:val="center"/>
             <w:hideMark/>
           </w:tcPr>
           <w:p>
@@ -1338,7 +1260,6 @@
         <w:tc>
           <w:tcPr>
             <w:tcW w:w="1172" w:type="dxa"/>
-            <w:vAlign w:val="center"/>
             <w:hideMark/>
           </w:tcPr>
           <w:p>
@@ -1364,7 +1285,6 @@
         <w:tc>
           <w:tcPr>
             <w:tcW w:w="1173" w:type="dxa"/>
-            <w:vAlign w:val="center"/>
             <w:hideMark/>
           </w:tcPr>
           <w:p>
@@ -1458,7 +1378,6 @@
         <w:tc>
           <w:tcPr>
             <w:tcW w:w="1172" w:type="dxa"/>
-            <w:vAlign w:val="center"/>
             <w:hideMark/>
           </w:tcPr>
           <w:p>
@@ -1488,7 +1407,6 @@
         <w:tc>
           <w:tcPr>
             <w:tcW w:w="1170" w:type="dxa"/>
-            <w:vAlign w:val="center"/>
             <w:hideMark/>
           </w:tcPr>
           <w:p>
@@ -1514,7 +1432,6 @@
         <w:tc>
           <w:tcPr>
             <w:tcW w:w="1169" w:type="dxa"/>
-            <w:vAlign w:val="center"/>
             <w:hideMark/>
           </w:tcPr>
           <w:p>
@@ -1540,18 +1457,16 @@
           <w:tcPr>
             <w:cnfStyle w:val="001000000000" w:firstRow="0" w:lastRow="0" w:firstColumn="1" w:lastColumn="0" w:oddVBand="0" w:evenVBand="0" w:oddHBand="0" w:evenHBand="0" w:firstRowFirstColumn="0" w:firstRowLastColumn="0" w:lastRowFirstColumn="0" w:lastRowLastColumn="0"/>
             <w:tcW w:w="1172" w:type="dxa"/>
-            <w:vAlign w:val="center"/>
-            <w:hideMark/>
-          </w:tcPr>
-          <w:p>
-            <w:pPr>
-              <w:bidi/>
-              <w:jc w:val="center"/>
-              <w:rPr>
-                <w:color w:val="FFFFFF" w:themeColor="background1"/>
-              </w:rPr>
-            </w:pPr>
-            <w:proofErr w:type="spellStart"/>
+            <w:hideMark/>
+          </w:tcPr>
+          <w:p>
+            <w:pPr>
+              <w:bidi/>
+              <w:jc w:val="center"/>
+              <w:rPr>
+                <w:color w:val="FFFFFF" w:themeColor="background1"/>
+              </w:rPr>
+            </w:pPr>
             <w:r>
               <w:rPr>
                 <w:rFonts w:cs="B Koodak"/>
@@ -1561,13 +1476,11 @@
               </w:rPr>
               <w:t>serveDate</w:t>
             </w:r>
-            <w:proofErr w:type="spellEnd"/>
           </w:p>
         </w:tc>
         <w:tc>
           <w:tcPr>
             <w:tcW w:w="1172" w:type="dxa"/>
-            <w:vAlign w:val="center"/>
             <w:hideMark/>
           </w:tcPr>
           <w:p>
@@ -1593,7 +1506,6 @@
         <w:tc>
           <w:tcPr>
             <w:tcW w:w="1173" w:type="dxa"/>
-            <w:vAlign w:val="center"/>
             <w:hideMark/>
           </w:tcPr>
           <w:p>
@@ -1619,7 +1531,6 @@
         <w:tc>
           <w:tcPr>
             <w:tcW w:w="1172" w:type="dxa"/>
-            <w:vAlign w:val="center"/>
             <w:hideMark/>
           </w:tcPr>
           <w:p>
@@ -1645,7 +1556,6 @@
         <w:tc>
           <w:tcPr>
             <w:tcW w:w="1173" w:type="dxa"/>
-            <w:vAlign w:val="center"/>
             <w:hideMark/>
           </w:tcPr>
           <w:p>
@@ -1657,7 +1567,6 @@
                 <w:color w:val="auto"/>
               </w:rPr>
             </w:pPr>
-            <w:proofErr w:type="spellStart"/>
             <w:r>
               <w:rPr>
                 <w:rFonts w:cs="B Koodak"/>
@@ -1666,37 +1575,38 @@
                 <w:szCs w:val="18"/>
                 <w:lang w:bidi="fa-IR"/>
               </w:rPr>
-              <w:t>yyyy</w:t>
-            </w:r>
-            <w:proofErr w:type="spellEnd"/>
-            <w:r>
-              <w:rPr>
-                <w:rFonts w:cs="B Koodak"/>
+              <w:t>yyyy-mm-dd</w:t>
+            </w:r>
+          </w:p>
+        </w:tc>
+        <w:tc>
+          <w:tcPr>
+            <w:tcW w:w="1172" w:type="dxa"/>
+            <w:hideMark/>
+          </w:tcPr>
+          <w:p>
+            <w:pPr>
+              <w:bidi/>
+              <w:jc w:val="center"/>
+              <w:cnfStyle w:val="000000000000" w:firstRow="0" w:lastRow="0" w:firstColumn="0" w:lastColumn="0" w:oddVBand="0" w:evenVBand="0" w:oddHBand="0" w:evenHBand="0" w:firstRowFirstColumn="0" w:firstRowLastColumn="0" w:lastRowFirstColumn="0" w:lastRowLastColumn="0"/>
+              <w:rPr>
                 <w:color w:val="auto"/>
-                <w:sz w:val="18"/>
-                <w:szCs w:val="18"/>
-                <w:lang w:bidi="fa-IR"/>
-              </w:rPr>
-              <w:t>-mm-</w:t>
-            </w:r>
-            <w:proofErr w:type="spellStart"/>
+              </w:rPr>
+            </w:pPr>
             <w:r>
               <w:rPr>
                 <w:rFonts w:cs="B Koodak"/>
                 <w:color w:val="auto"/>
                 <w:sz w:val="18"/>
                 <w:szCs w:val="18"/>
-                <w:lang w:bidi="fa-IR"/>
-              </w:rPr>
-              <w:t>dd</w:t>
-            </w:r>
-            <w:proofErr w:type="spellEnd"/>
-          </w:p>
-        </w:tc>
-        <w:tc>
-          <w:tcPr>
-            <w:tcW w:w="1172" w:type="dxa"/>
-            <w:vAlign w:val="center"/>
+              </w:rPr>
+              <w:t>Today</w:t>
+            </w:r>
+          </w:p>
+        </w:tc>
+        <w:tc>
+          <w:tcPr>
+            <w:tcW w:w="1170" w:type="dxa"/>
             <w:hideMark/>
           </w:tcPr>
           <w:p>
@@ -1715,32 +1625,6 @@
                 <w:sz w:val="18"/>
                 <w:szCs w:val="18"/>
               </w:rPr>
-              <w:t>Today</w:t>
-            </w:r>
-          </w:p>
-        </w:tc>
-        <w:tc>
-          <w:tcPr>
-            <w:tcW w:w="1170" w:type="dxa"/>
-            <w:vAlign w:val="center"/>
-            <w:hideMark/>
-          </w:tcPr>
-          <w:p>
-            <w:pPr>
-              <w:bidi/>
-              <w:jc w:val="center"/>
-              <w:cnfStyle w:val="000000000000" w:firstRow="0" w:lastRow="0" w:firstColumn="0" w:lastColumn="0" w:oddVBand="0" w:evenVBand="0" w:oddHBand="0" w:evenHBand="0" w:firstRowFirstColumn="0" w:firstRowLastColumn="0" w:lastRowFirstColumn="0" w:lastRowLastColumn="0"/>
-              <w:rPr>
-                <w:color w:val="auto"/>
-              </w:rPr>
-            </w:pPr>
-            <w:r>
-              <w:rPr>
-                <w:rFonts w:cs="B Koodak"/>
-                <w:color w:val="auto"/>
-                <w:sz w:val="18"/>
-                <w:szCs w:val="18"/>
-              </w:rPr>
               <w:t>False</w:t>
             </w:r>
           </w:p>
@@ -1748,7 +1632,6 @@
         <w:tc>
           <w:tcPr>
             <w:tcW w:w="1169" w:type="dxa"/>
-            <w:vAlign w:val="center"/>
             <w:hideMark/>
           </w:tcPr>
           <w:p>
@@ -1777,7 +1660,6 @@
           <w:tcPr>
             <w:cnfStyle w:val="001000000000" w:firstRow="0" w:lastRow="0" w:firstColumn="1" w:lastColumn="0" w:oddVBand="0" w:evenVBand="0" w:oddHBand="0" w:evenHBand="0" w:firstRowFirstColumn="0" w:firstRowLastColumn="0" w:lastRowFirstColumn="0" w:lastRowLastColumn="0"/>
             <w:tcW w:w="1172" w:type="dxa"/>
-            <w:vAlign w:val="center"/>
             <w:hideMark/>
           </w:tcPr>
           <w:p>
@@ -1792,7 +1674,6 @@
                 <w:lang w:bidi="fa-IR"/>
               </w:rPr>
             </w:pPr>
-            <w:proofErr w:type="spellStart"/>
             <w:r>
               <w:rPr>
                 <w:rFonts w:cs="B Koodak"/>
@@ -1803,13 +1684,11 @@
               </w:rPr>
               <w:t>foodName</w:t>
             </w:r>
-            <w:proofErr w:type="spellEnd"/>
           </w:p>
         </w:tc>
         <w:tc>
           <w:tcPr>
             <w:tcW w:w="1172" w:type="dxa"/>
-            <w:vAlign w:val="center"/>
             <w:hideMark/>
           </w:tcPr>
           <w:p>
@@ -1838,7 +1717,6 @@
         <w:tc>
           <w:tcPr>
             <w:tcW w:w="1173" w:type="dxa"/>
-            <w:vAlign w:val="center"/>
             <w:hideMark/>
           </w:tcPr>
           <w:p>
@@ -1868,7 +1746,6 @@
         <w:tc>
           <w:tcPr>
             <w:tcW w:w="1172" w:type="dxa"/>
-            <w:vAlign w:val="center"/>
             <w:hideMark/>
           </w:tcPr>
           <w:p>
@@ -1897,7 +1774,6 @@
         <w:tc>
           <w:tcPr>
             <w:tcW w:w="1173" w:type="dxa"/>
-            <w:vAlign w:val="center"/>
             <w:hideMark/>
           </w:tcPr>
           <w:p>
@@ -1928,7 +1804,6 @@
         <w:tc>
           <w:tcPr>
             <w:tcW w:w="1172" w:type="dxa"/>
-            <w:vAlign w:val="center"/>
             <w:hideMark/>
           </w:tcPr>
           <w:p>
@@ -1958,7 +1833,6 @@
         <w:tc>
           <w:tcPr>
             <w:tcW w:w="1170" w:type="dxa"/>
-            <w:vAlign w:val="center"/>
             <w:hideMark/>
           </w:tcPr>
           <w:p>
@@ -1987,7 +1861,6 @@
         <w:tc>
           <w:tcPr>
             <w:tcW w:w="1169" w:type="dxa"/>
-            <w:vAlign w:val="center"/>
             <w:hideMark/>
           </w:tcPr>
           <w:p>
@@ -2019,7 +1892,6 @@
           <w:tcPr>
             <w:cnfStyle w:val="001000000000" w:firstRow="0" w:lastRow="0" w:firstColumn="1" w:lastColumn="0" w:oddVBand="0" w:evenVBand="0" w:oddHBand="0" w:evenHBand="0" w:firstRowFirstColumn="0" w:firstRowLastColumn="0" w:lastRowFirstColumn="0" w:lastRowLastColumn="0"/>
             <w:tcW w:w="1172" w:type="dxa"/>
-            <w:vAlign w:val="center"/>
             <w:hideMark/>
           </w:tcPr>
           <w:p>
@@ -2034,7 +1906,6 @@
                 <w:lang w:bidi="fa-IR"/>
               </w:rPr>
             </w:pPr>
-            <w:proofErr w:type="spellStart"/>
             <w:r>
               <w:rPr>
                 <w:rFonts w:cs="B Koodak"/>
@@ -2045,13 +1916,11 @@
               </w:rPr>
               <w:t>numOfMen</w:t>
             </w:r>
-            <w:proofErr w:type="spellEnd"/>
           </w:p>
         </w:tc>
         <w:tc>
           <w:tcPr>
             <w:tcW w:w="1172" w:type="dxa"/>
-            <w:vAlign w:val="center"/>
             <w:hideMark/>
           </w:tcPr>
           <w:p>
@@ -2081,7 +1950,6 @@
         <w:tc>
           <w:tcPr>
             <w:tcW w:w="1173" w:type="dxa"/>
-            <w:vAlign w:val="center"/>
             <w:hideMark/>
           </w:tcPr>
           <w:p>
@@ -2110,7 +1978,6 @@
         <w:tc>
           <w:tcPr>
             <w:tcW w:w="1172" w:type="dxa"/>
-            <w:vAlign w:val="center"/>
             <w:hideMark/>
           </w:tcPr>
           <w:p>
@@ -2139,7 +2006,6 @@
         <w:tc>
           <w:tcPr>
             <w:tcW w:w="1173" w:type="dxa"/>
-            <w:vAlign w:val="center"/>
             <w:hideMark/>
           </w:tcPr>
           <w:p>
@@ -2170,7 +2036,6 @@
         <w:tc>
           <w:tcPr>
             <w:tcW w:w="1172" w:type="dxa"/>
-            <w:vAlign w:val="center"/>
             <w:hideMark/>
           </w:tcPr>
           <w:p>
@@ -2199,7 +2064,6 @@
         <w:tc>
           <w:tcPr>
             <w:tcW w:w="1170" w:type="dxa"/>
-            <w:vAlign w:val="center"/>
             <w:hideMark/>
           </w:tcPr>
           <w:p>
@@ -2229,7 +2093,6 @@
         <w:tc>
           <w:tcPr>
             <w:tcW w:w="1169" w:type="dxa"/>
-            <w:vAlign w:val="center"/>
             <w:hideMark/>
           </w:tcPr>
           <w:p>
@@ -2264,7 +2127,6 @@
           <w:tcPr>
             <w:cnfStyle w:val="001000000000" w:firstRow="0" w:lastRow="0" w:firstColumn="1" w:lastColumn="0" w:oddVBand="0" w:evenVBand="0" w:oddHBand="0" w:evenHBand="0" w:firstRowFirstColumn="0" w:firstRowLastColumn="0" w:lastRowFirstColumn="0" w:lastRowLastColumn="0"/>
             <w:tcW w:w="1172" w:type="dxa"/>
-            <w:vAlign w:val="center"/>
             <w:hideMark/>
           </w:tcPr>
           <w:p>
@@ -2279,7 +2141,6 @@
                 <w:lang w:bidi="fa-IR"/>
               </w:rPr>
             </w:pPr>
-            <w:proofErr w:type="spellStart"/>
             <w:r>
               <w:rPr>
                 <w:rFonts w:cs="B Koodak"/>
@@ -2290,13 +2151,11 @@
               </w:rPr>
               <w:t>numOfWomen</w:t>
             </w:r>
-            <w:proofErr w:type="spellEnd"/>
           </w:p>
         </w:tc>
         <w:tc>
           <w:tcPr>
             <w:tcW w:w="1172" w:type="dxa"/>
-            <w:vAlign w:val="center"/>
             <w:hideMark/>
           </w:tcPr>
           <w:p>
@@ -2326,7 +2185,6 @@
         <w:tc>
           <w:tcPr>
             <w:tcW w:w="1173" w:type="dxa"/>
-            <w:vAlign w:val="center"/>
             <w:hideMark/>
           </w:tcPr>
           <w:p>
@@ -2355,7 +2213,6 @@
         <w:tc>
           <w:tcPr>
             <w:tcW w:w="1172" w:type="dxa"/>
-            <w:vAlign w:val="center"/>
             <w:hideMark/>
           </w:tcPr>
           <w:p>
@@ -2384,7 +2241,6 @@
         <w:tc>
           <w:tcPr>
             <w:tcW w:w="1173" w:type="dxa"/>
-            <w:vAlign w:val="center"/>
             <w:hideMark/>
           </w:tcPr>
           <w:p>
@@ -2415,7 +2271,6 @@
         <w:tc>
           <w:tcPr>
             <w:tcW w:w="1172" w:type="dxa"/>
-            <w:vAlign w:val="center"/>
             <w:hideMark/>
           </w:tcPr>
           <w:p>
@@ -2444,7 +2299,6 @@
         <w:tc>
           <w:tcPr>
             <w:tcW w:w="1170" w:type="dxa"/>
-            <w:vAlign w:val="center"/>
             <w:hideMark/>
           </w:tcPr>
           <w:p>
@@ -2474,7 +2328,6 @@
         <w:tc>
           <w:tcPr>
             <w:tcW w:w="1169" w:type="dxa"/>
-            <w:vAlign w:val="center"/>
             <w:hideMark/>
           </w:tcPr>
           <w:p>
@@ -2510,7 +2363,7 @@
     </w:p>
     <w:tbl>
       <w:tblPr>
-        <w:tblStyle w:val="GridTable5Dark"/>
+        <w:tblStyle w:val="GridTable5Dark-Accent3"/>
         <w:bidiVisual/>
         <w:tblW w:w="5000" w:type="pct"/>
         <w:tblLook w:val="04A0" w:firstRow="1" w:lastRow="0" w:firstColumn="1" w:lastColumn="0" w:noHBand="0" w:noVBand="1"/>
@@ -2533,7 +2386,6 @@
           <w:tcPr>
             <w:cnfStyle w:val="001000000000" w:firstRow="0" w:lastRow="0" w:firstColumn="1" w:lastColumn="0" w:oddVBand="0" w:evenVBand="0" w:oddHBand="0" w:evenHBand="0" w:firstRowFirstColumn="0" w:firstRowLastColumn="0" w:lastRowFirstColumn="0" w:lastRowLastColumn="0"/>
             <w:tcW w:w="625" w:type="pct"/>
-            <w:vAlign w:val="center"/>
           </w:tcPr>
           <w:p>
             <w:pPr>
@@ -2562,7 +2414,6 @@
         <w:tc>
           <w:tcPr>
             <w:tcW w:w="625" w:type="pct"/>
-            <w:vAlign w:val="center"/>
           </w:tcPr>
           <w:p>
             <w:pPr>
@@ -2586,7 +2437,6 @@
         <w:tc>
           <w:tcPr>
             <w:tcW w:w="625" w:type="pct"/>
-            <w:vAlign w:val="center"/>
           </w:tcPr>
           <w:p>
             <w:pPr>
@@ -2610,7 +2460,6 @@
         <w:tc>
           <w:tcPr>
             <w:tcW w:w="625" w:type="pct"/>
-            <w:vAlign w:val="center"/>
           </w:tcPr>
           <w:p>
             <w:pPr>
@@ -2634,7 +2483,6 @@
         <w:tc>
           <w:tcPr>
             <w:tcW w:w="625" w:type="pct"/>
-            <w:vAlign w:val="center"/>
           </w:tcPr>
           <w:p>
             <w:pPr>
@@ -2658,7 +2506,6 @@
         <w:tc>
           <w:tcPr>
             <w:tcW w:w="625" w:type="pct"/>
-            <w:vAlign w:val="center"/>
           </w:tcPr>
           <w:p>
             <w:pPr>
@@ -2682,7 +2529,6 @@
         <w:tc>
           <w:tcPr>
             <w:tcW w:w="625" w:type="pct"/>
-            <w:vAlign w:val="center"/>
           </w:tcPr>
           <w:p>
             <w:pPr>
@@ -2706,7 +2552,6 @@
         <w:tc>
           <w:tcPr>
             <w:tcW w:w="625" w:type="pct"/>
-            <w:vAlign w:val="center"/>
           </w:tcPr>
           <w:p>
             <w:pPr>
@@ -2736,7 +2581,6 @@
           <w:tcPr>
             <w:cnfStyle w:val="001000000000" w:firstRow="0" w:lastRow="0" w:firstColumn="1" w:lastColumn="0" w:oddVBand="0" w:evenVBand="0" w:oddHBand="0" w:evenHBand="0" w:firstRowFirstColumn="0" w:firstRowLastColumn="0" w:lastRowFirstColumn="0" w:lastRowLastColumn="0"/>
             <w:tcW w:w="625" w:type="pct"/>
-            <w:vAlign w:val="center"/>
           </w:tcPr>
           <w:p>
             <w:pPr>
@@ -2750,7 +2594,6 @@
                 <w:lang w:bidi="fa-IR"/>
               </w:rPr>
             </w:pPr>
-            <w:proofErr w:type="spellStart"/>
             <w:r>
               <w:rPr>
                 <w:rFonts w:cs="B Koodak"/>
@@ -2761,13 +2604,11 @@
               </w:rPr>
               <w:t>foodName</w:t>
             </w:r>
-            <w:proofErr w:type="spellEnd"/>
           </w:p>
         </w:tc>
         <w:tc>
           <w:tcPr>
             <w:tcW w:w="625" w:type="pct"/>
-            <w:vAlign w:val="center"/>
           </w:tcPr>
           <w:p>
             <w:pPr>
@@ -2797,7 +2638,6 @@
         <w:tc>
           <w:tcPr>
             <w:tcW w:w="625" w:type="pct"/>
-            <w:vAlign w:val="center"/>
           </w:tcPr>
           <w:p>
             <w:pPr>
@@ -2827,7 +2667,6 @@
         <w:tc>
           <w:tcPr>
             <w:tcW w:w="625" w:type="pct"/>
-            <w:vAlign w:val="center"/>
           </w:tcPr>
           <w:p>
             <w:pPr>
@@ -2857,7 +2696,6 @@
         <w:tc>
           <w:tcPr>
             <w:tcW w:w="625" w:type="pct"/>
-            <w:vAlign w:val="center"/>
           </w:tcPr>
           <w:p>
             <w:pPr>
@@ -2889,7 +2727,6 @@
         <w:tc>
           <w:tcPr>
             <w:tcW w:w="625" w:type="pct"/>
-            <w:vAlign w:val="center"/>
           </w:tcPr>
           <w:p>
             <w:pPr>
@@ -2920,7 +2757,6 @@
         <w:tc>
           <w:tcPr>
             <w:tcW w:w="625" w:type="pct"/>
-            <w:vAlign w:val="center"/>
           </w:tcPr>
           <w:p>
             <w:pPr>
@@ -2950,7 +2786,6 @@
         <w:tc>
           <w:tcPr>
             <w:tcW w:w="625" w:type="pct"/>
-            <w:vAlign w:val="center"/>
           </w:tcPr>
           <w:p>
             <w:pPr>
@@ -2983,7 +2818,6 @@
           <w:tcPr>
             <w:cnfStyle w:val="001000000000" w:firstRow="0" w:lastRow="0" w:firstColumn="1" w:lastColumn="0" w:oddVBand="0" w:evenVBand="0" w:oddHBand="0" w:evenHBand="0" w:firstRowFirstColumn="0" w:firstRowLastColumn="0" w:lastRowFirstColumn="0" w:lastRowLastColumn="0"/>
             <w:tcW w:w="625" w:type="pct"/>
-            <w:vAlign w:val="center"/>
           </w:tcPr>
           <w:p>
             <w:pPr>
@@ -3009,7 +2843,6 @@
         <w:tc>
           <w:tcPr>
             <w:tcW w:w="625" w:type="pct"/>
-            <w:vAlign w:val="center"/>
           </w:tcPr>
           <w:p>
             <w:pPr>
@@ -3039,7 +2872,6 @@
         <w:tc>
           <w:tcPr>
             <w:tcW w:w="625" w:type="pct"/>
-            <w:vAlign w:val="center"/>
           </w:tcPr>
           <w:p>
             <w:pPr>
@@ -3069,7 +2901,6 @@
         <w:tc>
           <w:tcPr>
             <w:tcW w:w="625" w:type="pct"/>
-            <w:vAlign w:val="center"/>
           </w:tcPr>
           <w:p>
             <w:pPr>
@@ -3099,7 +2930,6 @@
         <w:tc>
           <w:tcPr>
             <w:tcW w:w="625" w:type="pct"/>
-            <w:vAlign w:val="center"/>
           </w:tcPr>
           <w:p>
             <w:pPr>
@@ -3164,7 +2994,6 @@
         <w:tc>
           <w:tcPr>
             <w:tcW w:w="625" w:type="pct"/>
-            <w:vAlign w:val="center"/>
           </w:tcPr>
           <w:p>
             <w:pPr>
@@ -3194,7 +3023,6 @@
         <w:tc>
           <w:tcPr>
             <w:tcW w:w="625" w:type="pct"/>
-            <w:vAlign w:val="center"/>
           </w:tcPr>
           <w:p>
             <w:pPr>
@@ -3224,7 +3052,6 @@
         <w:tc>
           <w:tcPr>
             <w:tcW w:w="625" w:type="pct"/>
-            <w:vAlign w:val="center"/>
           </w:tcPr>
           <w:p>
             <w:pPr>
@@ -3260,7 +3087,6 @@
           <w:tcPr>
             <w:cnfStyle w:val="001000000000" w:firstRow="0" w:lastRow="0" w:firstColumn="1" w:lastColumn="0" w:oddVBand="0" w:evenVBand="0" w:oddHBand="0" w:evenHBand="0" w:firstRowFirstColumn="0" w:firstRowLastColumn="0" w:lastRowFirstColumn="0" w:lastRowLastColumn="0"/>
             <w:tcW w:w="625" w:type="pct"/>
-            <w:vAlign w:val="center"/>
           </w:tcPr>
           <w:p>
             <w:pPr>
@@ -3273,7 +3099,6 @@
                 <w:szCs w:val="28"/>
               </w:rPr>
             </w:pPr>
-            <w:proofErr w:type="spellStart"/>
             <w:r>
               <w:rPr>
                 <w:rFonts w:cs="B Koodak"/>
@@ -3283,13 +3108,11 @@
               </w:rPr>
               <w:t>isApproved</w:t>
             </w:r>
-            <w:proofErr w:type="spellEnd"/>
           </w:p>
         </w:tc>
         <w:tc>
           <w:tcPr>
             <w:tcW w:w="625" w:type="pct"/>
-            <w:vAlign w:val="center"/>
           </w:tcPr>
           <w:p>
             <w:pPr>
@@ -3319,7 +3142,6 @@
         <w:tc>
           <w:tcPr>
             <w:tcW w:w="625" w:type="pct"/>
-            <w:vAlign w:val="center"/>
           </w:tcPr>
           <w:p>
             <w:pPr>
@@ -3349,7 +3171,6 @@
         <w:tc>
           <w:tcPr>
             <w:tcW w:w="625" w:type="pct"/>
-            <w:vAlign w:val="center"/>
           </w:tcPr>
           <w:p>
             <w:pPr>
@@ -3379,7 +3200,6 @@
         <w:tc>
           <w:tcPr>
             <w:tcW w:w="625" w:type="pct"/>
-            <w:vAlign w:val="center"/>
           </w:tcPr>
           <w:p>
             <w:pPr>
@@ -3412,7 +3232,6 @@
         <w:tc>
           <w:tcPr>
             <w:tcW w:w="625" w:type="pct"/>
-            <w:vAlign w:val="center"/>
           </w:tcPr>
           <w:p>
             <w:pPr>
@@ -3442,7 +3261,6 @@
         <w:tc>
           <w:tcPr>
             <w:tcW w:w="625" w:type="pct"/>
-            <w:vAlign w:val="center"/>
           </w:tcPr>
           <w:p>
             <w:pPr>
@@ -3472,7 +3290,6 @@
         <w:tc>
           <w:tcPr>
             <w:tcW w:w="625" w:type="pct"/>
-            <w:vAlign w:val="center"/>
           </w:tcPr>
           <w:p>
             <w:pPr>
@@ -3505,7 +3322,7 @@
     <w:p/>
     <w:tbl>
       <w:tblPr>
-        <w:tblStyle w:val="GridTable5Dark"/>
+        <w:tblStyle w:val="GridTable5Dark-Accent3"/>
         <w:bidiVisual/>
         <w:tblW w:w="4985" w:type="pct"/>
         <w:tblLook w:val="04A0" w:firstRow="1" w:lastRow="0" w:firstColumn="1" w:lastColumn="0" w:noHBand="0" w:noVBand="1"/>
@@ -3528,7 +3345,6 @@
           <w:tcPr>
             <w:cnfStyle w:val="001000000000" w:firstRow="0" w:lastRow="0" w:firstColumn="1" w:lastColumn="0" w:oddVBand="0" w:evenVBand="0" w:oddHBand="0" w:evenHBand="0" w:firstRowFirstColumn="0" w:firstRowLastColumn="0" w:lastRowFirstColumn="0" w:lastRowLastColumn="0"/>
             <w:tcW w:w="625" w:type="pct"/>
-            <w:vAlign w:val="center"/>
             <w:hideMark/>
           </w:tcPr>
           <w:p>
@@ -3547,7 +3363,6 @@
               </w:rPr>
               <w:br w:type="page"/>
             </w:r>
-            <w:proofErr w:type="spellStart"/>
             <w:r>
               <w:rPr>
                 <w:rFonts w:cs="B Koodak"/>
@@ -3558,13 +3373,11 @@
               </w:rPr>
               <w:t>TransferCreditLog</w:t>
             </w:r>
-            <w:proofErr w:type="spellEnd"/>
           </w:p>
         </w:tc>
         <w:tc>
           <w:tcPr>
             <w:tcW w:w="625" w:type="pct"/>
-            <w:vAlign w:val="center"/>
             <w:hideMark/>
           </w:tcPr>
           <w:p>
@@ -3590,7 +3403,6 @@
         <w:tc>
           <w:tcPr>
             <w:tcW w:w="625" w:type="pct"/>
-            <w:vAlign w:val="center"/>
             <w:hideMark/>
           </w:tcPr>
           <w:p>
@@ -3615,7 +3427,6 @@
         <w:tc>
           <w:tcPr>
             <w:tcW w:w="625" w:type="pct"/>
-            <w:vAlign w:val="center"/>
             <w:hideMark/>
           </w:tcPr>
           <w:p>
@@ -3640,7 +3451,6 @@
         <w:tc>
           <w:tcPr>
             <w:tcW w:w="625" w:type="pct"/>
-            <w:vAlign w:val="center"/>
             <w:hideMark/>
           </w:tcPr>
           <w:p>
@@ -3665,7 +3475,6 @@
         <w:tc>
           <w:tcPr>
             <w:tcW w:w="625" w:type="pct"/>
-            <w:vAlign w:val="center"/>
             <w:hideMark/>
           </w:tcPr>
           <w:p>
@@ -3690,7 +3499,6 @@
         <w:tc>
           <w:tcPr>
             <w:tcW w:w="625" w:type="pct"/>
-            <w:vAlign w:val="center"/>
             <w:hideMark/>
           </w:tcPr>
           <w:p>
@@ -3715,7 +3523,6 @@
         <w:tc>
           <w:tcPr>
             <w:tcW w:w="625" w:type="pct"/>
-            <w:vAlign w:val="center"/>
             <w:hideMark/>
           </w:tcPr>
           <w:p>
@@ -3746,7 +3553,6 @@
           <w:tcPr>
             <w:cnfStyle w:val="001000000000" w:firstRow="0" w:lastRow="0" w:firstColumn="1" w:lastColumn="0" w:oddVBand="0" w:evenVBand="0" w:oddHBand="0" w:evenHBand="0" w:firstRowFirstColumn="0" w:firstRowLastColumn="0" w:lastRowFirstColumn="0" w:lastRowLastColumn="0"/>
             <w:tcW w:w="625" w:type="pct"/>
-            <w:vAlign w:val="center"/>
             <w:hideMark/>
           </w:tcPr>
           <w:p>
@@ -3761,7 +3567,6 @@
                 <w:lang w:bidi="fa-IR"/>
               </w:rPr>
             </w:pPr>
-            <w:proofErr w:type="spellStart"/>
             <w:r>
               <w:rPr>
                 <w:rFonts w:cs="B Koodak"/>
@@ -3772,13 +3577,11 @@
               </w:rPr>
               <w:t>TransferID</w:t>
             </w:r>
-            <w:proofErr w:type="spellEnd"/>
           </w:p>
         </w:tc>
         <w:tc>
           <w:tcPr>
             <w:tcW w:w="625" w:type="pct"/>
-            <w:vAlign w:val="center"/>
             <w:hideMark/>
           </w:tcPr>
           <w:p>
@@ -3810,7 +3613,6 @@
         <w:tc>
           <w:tcPr>
             <w:tcW w:w="625" w:type="pct"/>
-            <w:vAlign w:val="center"/>
             <w:hideMark/>
           </w:tcPr>
           <w:p>
@@ -3841,7 +3643,6 @@
         <w:tc>
           <w:tcPr>
             <w:tcW w:w="625" w:type="pct"/>
-            <w:vAlign w:val="center"/>
             <w:hideMark/>
           </w:tcPr>
           <w:p>
@@ -3872,7 +3673,6 @@
         <w:tc>
           <w:tcPr>
             <w:tcW w:w="625" w:type="pct"/>
-            <w:vAlign w:val="center"/>
             <w:hideMark/>
           </w:tcPr>
           <w:p>
@@ -3929,7 +3729,6 @@
         <w:tc>
           <w:tcPr>
             <w:tcW w:w="625" w:type="pct"/>
-            <w:vAlign w:val="center"/>
             <w:hideMark/>
           </w:tcPr>
           <w:p>
@@ -3960,7 +3759,6 @@
         <w:tc>
           <w:tcPr>
             <w:tcW w:w="625" w:type="pct"/>
-            <w:vAlign w:val="center"/>
             <w:hideMark/>
           </w:tcPr>
           <w:p>
@@ -3991,7 +3789,6 @@
         <w:tc>
           <w:tcPr>
             <w:tcW w:w="625" w:type="pct"/>
-            <w:vAlign w:val="center"/>
             <w:hideMark/>
           </w:tcPr>
           <w:p>
@@ -4025,7 +3822,6 @@
           <w:tcPr>
             <w:cnfStyle w:val="001000000000" w:firstRow="0" w:lastRow="0" w:firstColumn="1" w:lastColumn="0" w:oddVBand="0" w:evenVBand="0" w:oddHBand="0" w:evenHBand="0" w:firstRowFirstColumn="0" w:firstRowLastColumn="0" w:lastRowFirstColumn="0" w:lastRowLastColumn="0"/>
             <w:tcW w:w="625" w:type="pct"/>
-            <w:vAlign w:val="center"/>
             <w:hideMark/>
           </w:tcPr>
           <w:p>
@@ -4039,7 +3835,6 @@
                 <w:lang w:bidi="fa-IR"/>
               </w:rPr>
             </w:pPr>
-            <w:proofErr w:type="spellStart"/>
             <w:r>
               <w:rPr>
                 <w:rFonts w:cs="B Koodak"/>
@@ -4050,13 +3845,11 @@
               </w:rPr>
               <w:t>srcID</w:t>
             </w:r>
-            <w:proofErr w:type="spellEnd"/>
           </w:p>
         </w:tc>
         <w:tc>
           <w:tcPr>
             <w:tcW w:w="625" w:type="pct"/>
-            <w:vAlign w:val="center"/>
             <w:hideMark/>
           </w:tcPr>
           <w:p>
@@ -4087,7 +3880,6 @@
         <w:tc>
           <w:tcPr>
             <w:tcW w:w="625" w:type="pct"/>
-            <w:vAlign w:val="center"/>
             <w:hideMark/>
           </w:tcPr>
           <w:p>
@@ -4119,7 +3911,6 @@
         <w:tc>
           <w:tcPr>
             <w:tcW w:w="625" w:type="pct"/>
-            <w:vAlign w:val="center"/>
             <w:hideMark/>
           </w:tcPr>
           <w:p>
@@ -4150,7 +3941,6 @@
         <w:tc>
           <w:tcPr>
             <w:tcW w:w="625" w:type="pct"/>
-            <w:vAlign w:val="center"/>
             <w:hideMark/>
           </w:tcPr>
           <w:p>
@@ -4195,7 +3985,6 @@
         <w:tc>
           <w:tcPr>
             <w:tcW w:w="625" w:type="pct"/>
-            <w:vAlign w:val="center"/>
             <w:hideMark/>
           </w:tcPr>
           <w:p>
@@ -4227,7 +4016,6 @@
         <w:tc>
           <w:tcPr>
             <w:tcW w:w="625" w:type="pct"/>
-            <w:vAlign w:val="center"/>
             <w:hideMark/>
           </w:tcPr>
           <w:p>
@@ -4258,7 +4046,6 @@
         <w:tc>
           <w:tcPr>
             <w:tcW w:w="625" w:type="pct"/>
-            <w:vAlign w:val="center"/>
             <w:hideMark/>
           </w:tcPr>
           <w:p>
@@ -4295,7 +4082,6 @@
           <w:tcPr>
             <w:cnfStyle w:val="001000000000" w:firstRow="0" w:lastRow="0" w:firstColumn="1" w:lastColumn="0" w:oddVBand="0" w:evenVBand="0" w:oddHBand="0" w:evenHBand="0" w:firstRowFirstColumn="0" w:firstRowLastColumn="0" w:lastRowFirstColumn="0" w:lastRowLastColumn="0"/>
             <w:tcW w:w="625" w:type="pct"/>
-            <w:vAlign w:val="center"/>
             <w:hideMark/>
           </w:tcPr>
           <w:p>
@@ -4309,7 +4095,6 @@
                 <w:lang w:bidi="fa-IR"/>
               </w:rPr>
             </w:pPr>
-            <w:proofErr w:type="spellStart"/>
             <w:r>
               <w:rPr>
                 <w:rFonts w:cs="B Koodak"/>
@@ -4320,13 +4105,11 @@
               </w:rPr>
               <w:t>destID</w:t>
             </w:r>
-            <w:proofErr w:type="spellEnd"/>
           </w:p>
         </w:tc>
         <w:tc>
           <w:tcPr>
             <w:tcW w:w="625" w:type="pct"/>
-            <w:vAlign w:val="center"/>
             <w:hideMark/>
           </w:tcPr>
           <w:p>
@@ -4357,7 +4140,6 @@
         <w:tc>
           <w:tcPr>
             <w:tcW w:w="625" w:type="pct"/>
-            <w:vAlign w:val="center"/>
             <w:hideMark/>
           </w:tcPr>
           <w:p>
@@ -4389,7 +4171,6 @@
         <w:tc>
           <w:tcPr>
             <w:tcW w:w="625" w:type="pct"/>
-            <w:vAlign w:val="center"/>
             <w:hideMark/>
           </w:tcPr>
           <w:p>
@@ -4420,7 +4201,6 @@
         <w:tc>
           <w:tcPr>
             <w:tcW w:w="625" w:type="pct"/>
-            <w:vAlign w:val="center"/>
             <w:hideMark/>
           </w:tcPr>
           <w:p>
@@ -4465,7 +4245,6 @@
         <w:tc>
           <w:tcPr>
             <w:tcW w:w="625" w:type="pct"/>
-            <w:vAlign w:val="center"/>
             <w:hideMark/>
           </w:tcPr>
           <w:p>
@@ -4497,7 +4276,6 @@
         <w:tc>
           <w:tcPr>
             <w:tcW w:w="625" w:type="pct"/>
-            <w:vAlign w:val="center"/>
             <w:hideMark/>
           </w:tcPr>
           <w:p>
@@ -4528,7 +4306,6 @@
         <w:tc>
           <w:tcPr>
             <w:tcW w:w="625" w:type="pct"/>
-            <w:vAlign w:val="center"/>
             <w:hideMark/>
           </w:tcPr>
           <w:p>
@@ -4562,7 +4339,6 @@
           <w:tcPr>
             <w:cnfStyle w:val="001000000000" w:firstRow="0" w:lastRow="0" w:firstColumn="1" w:lastColumn="0" w:oddVBand="0" w:evenVBand="0" w:oddHBand="0" w:evenHBand="0" w:firstRowFirstColumn="0" w:firstRowLastColumn="0" w:lastRowFirstColumn="0" w:lastRowLastColumn="0"/>
             <w:tcW w:w="625" w:type="pct"/>
-            <w:vAlign w:val="center"/>
             <w:hideMark/>
           </w:tcPr>
           <w:p>
@@ -4591,7 +4367,6 @@
         <w:tc>
           <w:tcPr>
             <w:tcW w:w="625" w:type="pct"/>
-            <w:vAlign w:val="center"/>
             <w:hideMark/>
           </w:tcPr>
           <w:p>
@@ -4623,7 +4398,6 @@
         <w:tc>
           <w:tcPr>
             <w:tcW w:w="625" w:type="pct"/>
-            <w:vAlign w:val="center"/>
             <w:hideMark/>
           </w:tcPr>
           <w:p>
@@ -4654,7 +4428,6 @@
         <w:tc>
           <w:tcPr>
             <w:tcW w:w="625" w:type="pct"/>
-            <w:vAlign w:val="center"/>
             <w:hideMark/>
           </w:tcPr>
           <w:p>
@@ -4685,7 +4458,6 @@
         <w:tc>
           <w:tcPr>
             <w:tcW w:w="625" w:type="pct"/>
-            <w:vAlign w:val="center"/>
             <w:hideMark/>
           </w:tcPr>
           <w:p>
@@ -4702,73 +4474,22 @@
                 <w:lang w:bidi="fa-IR"/>
               </w:rPr>
             </w:pPr>
-            <w:proofErr w:type="spellStart"/>
-            <w:r>
-              <w:rPr>
-                <w:rFonts w:cs="B Koodak"/>
-                <w:b/>
-                <w:bCs/>
-                <w:sz w:val="18"/>
-                <w:szCs w:val="18"/>
-                <w:lang w:bidi="fa-IR"/>
-              </w:rPr>
-              <w:t>Yyyy</w:t>
-            </w:r>
-            <w:proofErr w:type="spellEnd"/>
-            <w:r>
-              <w:rPr>
-                <w:rFonts w:cs="B Koodak"/>
-                <w:b/>
-                <w:bCs/>
-                <w:sz w:val="18"/>
-                <w:szCs w:val="18"/>
-                <w:lang w:bidi="fa-IR"/>
-              </w:rPr>
-              <w:t>-mm-</w:t>
-            </w:r>
-            <w:proofErr w:type="spellStart"/>
-            <w:r>
-              <w:rPr>
-                <w:rFonts w:cs="B Koodak"/>
-                <w:b/>
-                <w:bCs/>
-                <w:sz w:val="18"/>
-                <w:szCs w:val="18"/>
-                <w:lang w:bidi="fa-IR"/>
-              </w:rPr>
-              <w:t>dd</w:t>
-            </w:r>
-            <w:proofErr w:type="spellEnd"/>
-            <w:r>
-              <w:rPr>
-                <w:rFonts w:cs="B Koodak"/>
-                <w:b/>
-                <w:bCs/>
-                <w:sz w:val="18"/>
-                <w:szCs w:val="18"/>
-                <w:lang w:bidi="fa-IR"/>
-              </w:rPr>
-              <w:t xml:space="preserve"> </w:t>
-            </w:r>
-            <w:proofErr w:type="spellStart"/>
-            <w:r>
-              <w:rPr>
-                <w:rFonts w:cs="B Koodak"/>
-                <w:b/>
-                <w:bCs/>
-                <w:sz w:val="18"/>
-                <w:szCs w:val="18"/>
-                <w:lang w:bidi="fa-IR"/>
-              </w:rPr>
-              <w:t>hh:dd</w:t>
-            </w:r>
-            <w:proofErr w:type="spellEnd"/>
+            <w:r>
+              <w:rPr>
+                <w:rFonts w:cs="B Koodak"/>
+                <w:b/>
+                <w:bCs/>
+                <w:sz w:val="18"/>
+                <w:szCs w:val="18"/>
+                <w:lang w:bidi="fa-IR"/>
+              </w:rPr>
+              <w:t>Yyyy-mm-dd hh:dd</w:t>
+            </w:r>
           </w:p>
         </w:tc>
         <w:tc>
           <w:tcPr>
             <w:tcW w:w="625" w:type="pct"/>
-            <w:vAlign w:val="center"/>
             <w:hideMark/>
           </w:tcPr>
           <w:p>
@@ -4800,7 +4521,6 @@
         <w:tc>
           <w:tcPr>
             <w:tcW w:w="625" w:type="pct"/>
-            <w:vAlign w:val="center"/>
             <w:hideMark/>
           </w:tcPr>
           <w:p>
@@ -4832,7 +4552,6 @@
         <w:tc>
           <w:tcPr>
             <w:tcW w:w="625" w:type="pct"/>
-            <w:vAlign w:val="center"/>
             <w:hideMark/>
           </w:tcPr>
           <w:p>
@@ -4869,7 +4588,6 @@
           <w:tcPr>
             <w:cnfStyle w:val="001000000000" w:firstRow="0" w:lastRow="0" w:firstColumn="1" w:lastColumn="0" w:oddVBand="0" w:evenVBand="0" w:oddHBand="0" w:evenHBand="0" w:firstRowFirstColumn="0" w:firstRowLastColumn="0" w:lastRowFirstColumn="0" w:lastRowLastColumn="0"/>
             <w:tcW w:w="625" w:type="pct"/>
-            <w:vAlign w:val="center"/>
             <w:hideMark/>
           </w:tcPr>
           <w:p>
@@ -4898,7 +4616,6 @@
         <w:tc>
           <w:tcPr>
             <w:tcW w:w="625" w:type="pct"/>
-            <w:vAlign w:val="center"/>
             <w:hideMark/>
           </w:tcPr>
           <w:p>
@@ -4930,7 +4647,6 @@
         <w:tc>
           <w:tcPr>
             <w:tcW w:w="625" w:type="pct"/>
-            <w:vAlign w:val="center"/>
             <w:hideMark/>
           </w:tcPr>
           <w:p>
@@ -4961,7 +4677,6 @@
         <w:tc>
           <w:tcPr>
             <w:tcW w:w="625" w:type="pct"/>
-            <w:vAlign w:val="center"/>
             <w:hideMark/>
           </w:tcPr>
           <w:p>
@@ -4992,7 +4707,6 @@
         <w:tc>
           <w:tcPr>
             <w:tcW w:w="625" w:type="pct"/>
-            <w:vAlign w:val="center"/>
             <w:hideMark/>
           </w:tcPr>
           <w:p>
@@ -5025,7 +4739,6 @@
         <w:tc>
           <w:tcPr>
             <w:tcW w:w="625" w:type="pct"/>
-            <w:vAlign w:val="center"/>
             <w:hideMark/>
           </w:tcPr>
           <w:p>
@@ -5057,7 +4770,6 @@
         <w:tc>
           <w:tcPr>
             <w:tcW w:w="625" w:type="pct"/>
-            <w:vAlign w:val="center"/>
             <w:hideMark/>
           </w:tcPr>
           <w:p>
@@ -5089,7 +4801,6 @@
         <w:tc>
           <w:tcPr>
             <w:tcW w:w="625" w:type="pct"/>
-            <w:vAlign w:val="center"/>
             <w:hideMark/>
           </w:tcPr>
           <w:p>
@@ -5123,10 +4834,9 @@
     <w:p/>
     <w:tbl>
       <w:tblPr>
-        <w:tblStyle w:val="GridTable5Dark"/>
+        <w:tblStyle w:val="GridTable5Dark-Accent3"/>
         <w:bidiVisual/>
         <w:tblW w:w="5000" w:type="pct"/>
-        <w:tblInd w:w="5" w:type="dxa"/>
         <w:tblLook w:val="04A0" w:firstRow="1" w:lastRow="0" w:firstColumn="1" w:lastColumn="0" w:noHBand="0" w:noVBand="1"/>
       </w:tblPr>
       <w:tblGrid>
@@ -5148,20 +4858,18 @@
           <w:tcPr>
             <w:cnfStyle w:val="001000000000" w:firstRow="0" w:lastRow="0" w:firstColumn="1" w:lastColumn="0" w:oddVBand="0" w:evenVBand="0" w:oddHBand="0" w:evenHBand="0" w:firstRowFirstColumn="0" w:firstRowLastColumn="0" w:lastRowFirstColumn="0" w:lastRowLastColumn="0"/>
             <w:tcW w:w="732" w:type="pct"/>
-            <w:vAlign w:val="center"/>
-            <w:hideMark/>
-          </w:tcPr>
-          <w:p>
-            <w:pPr>
-              <w:bidi/>
-              <w:jc w:val="center"/>
-              <w:rPr>
-                <w:rFonts w:cs="B Koodak"/>
-                <w:color w:val="FFFFFF" w:themeColor="background1"/>
-                <w:lang w:bidi="fa-IR"/>
-              </w:rPr>
-            </w:pPr>
-            <w:proofErr w:type="spellStart"/>
+            <w:hideMark/>
+          </w:tcPr>
+          <w:p>
+            <w:pPr>
+              <w:bidi/>
+              <w:jc w:val="center"/>
+              <w:rPr>
+                <w:rFonts w:cs="B Koodak"/>
+                <w:color w:val="FFFFFF" w:themeColor="background1"/>
+                <w:lang w:bidi="fa-IR"/>
+              </w:rPr>
+            </w:pPr>
             <w:r>
               <w:rPr>
                 <w:rFonts w:cs="B Koodak"/>
@@ -5173,13 +4881,11 @@
               <w:lastRenderedPageBreak/>
               <w:t>IncreaseCreditLog</w:t>
             </w:r>
-            <w:proofErr w:type="spellEnd"/>
           </w:p>
         </w:tc>
         <w:tc>
           <w:tcPr>
             <w:tcW w:w="610" w:type="pct"/>
-            <w:vAlign w:val="center"/>
             <w:hideMark/>
           </w:tcPr>
           <w:p>
@@ -5204,7 +4910,6 @@
         <w:tc>
           <w:tcPr>
             <w:tcW w:w="610" w:type="pct"/>
-            <w:vAlign w:val="center"/>
             <w:hideMark/>
           </w:tcPr>
           <w:p>
@@ -5229,7 +4934,6 @@
         <w:tc>
           <w:tcPr>
             <w:tcW w:w="610" w:type="pct"/>
-            <w:vAlign w:val="center"/>
             <w:hideMark/>
           </w:tcPr>
           <w:p>
@@ -5254,7 +4958,6 @@
         <w:tc>
           <w:tcPr>
             <w:tcW w:w="610" w:type="pct"/>
-            <w:vAlign w:val="center"/>
             <w:hideMark/>
           </w:tcPr>
           <w:p>
@@ -5279,7 +4982,6 @@
         <w:tc>
           <w:tcPr>
             <w:tcW w:w="610" w:type="pct"/>
-            <w:vAlign w:val="center"/>
             <w:hideMark/>
           </w:tcPr>
           <w:p>
@@ -5304,7 +5006,6 @@
         <w:tc>
           <w:tcPr>
             <w:tcW w:w="610" w:type="pct"/>
-            <w:vAlign w:val="center"/>
             <w:hideMark/>
           </w:tcPr>
           <w:p>
@@ -5329,7 +5030,6 @@
         <w:tc>
           <w:tcPr>
             <w:tcW w:w="608" w:type="pct"/>
-            <w:vAlign w:val="center"/>
             <w:hideMark/>
           </w:tcPr>
           <w:p>
@@ -5361,7 +5061,6 @@
           <w:tcPr>
             <w:cnfStyle w:val="001000000000" w:firstRow="0" w:lastRow="0" w:firstColumn="1" w:lastColumn="0" w:oddVBand="0" w:evenVBand="0" w:oddHBand="0" w:evenHBand="0" w:firstRowFirstColumn="0" w:firstRowLastColumn="0" w:lastRowFirstColumn="0" w:lastRowLastColumn="0"/>
             <w:tcW w:w="732" w:type="pct"/>
-            <w:vAlign w:val="center"/>
             <w:hideMark/>
           </w:tcPr>
           <w:p>
@@ -5375,7 +5074,6 @@
                 <w:lang w:bidi="fa-IR"/>
               </w:rPr>
             </w:pPr>
-            <w:proofErr w:type="spellStart"/>
             <w:r>
               <w:rPr>
                 <w:rFonts w:cs="B Koodak"/>
@@ -5386,13 +5084,11 @@
               </w:rPr>
               <w:t>increaseID</w:t>
             </w:r>
-            <w:proofErr w:type="spellEnd"/>
           </w:p>
         </w:tc>
         <w:tc>
           <w:tcPr>
             <w:tcW w:w="610" w:type="pct"/>
-            <w:vAlign w:val="center"/>
             <w:hideMark/>
           </w:tcPr>
           <w:p>
@@ -5424,7 +5120,6 @@
         <w:tc>
           <w:tcPr>
             <w:tcW w:w="610" w:type="pct"/>
-            <w:vAlign w:val="center"/>
             <w:hideMark/>
           </w:tcPr>
           <w:p>
@@ -5455,7 +5150,6 @@
         <w:tc>
           <w:tcPr>
             <w:tcW w:w="610" w:type="pct"/>
-            <w:vAlign w:val="center"/>
             <w:hideMark/>
           </w:tcPr>
           <w:p>
@@ -5486,7 +5180,6 @@
         <w:tc>
           <w:tcPr>
             <w:tcW w:w="610" w:type="pct"/>
-            <w:vAlign w:val="center"/>
             <w:hideMark/>
           </w:tcPr>
           <w:p>
@@ -5545,7 +5238,6 @@
         <w:tc>
           <w:tcPr>
             <w:tcW w:w="610" w:type="pct"/>
-            <w:vAlign w:val="center"/>
             <w:hideMark/>
           </w:tcPr>
           <w:p>
@@ -5577,7 +5269,6 @@
         <w:tc>
           <w:tcPr>
             <w:tcW w:w="610" w:type="pct"/>
-            <w:vAlign w:val="center"/>
             <w:hideMark/>
           </w:tcPr>
           <w:p>
@@ -5608,7 +5299,6 @@
         <w:tc>
           <w:tcPr>
             <w:tcW w:w="608" w:type="pct"/>
-            <w:vAlign w:val="center"/>
             <w:hideMark/>
           </w:tcPr>
           <w:p>
@@ -5645,7 +5335,6 @@
           <w:tcPr>
             <w:cnfStyle w:val="001000000000" w:firstRow="0" w:lastRow="0" w:firstColumn="1" w:lastColumn="0" w:oddVBand="0" w:evenVBand="0" w:oddHBand="0" w:evenHBand="0" w:firstRowFirstColumn="0" w:firstRowLastColumn="0" w:lastRowFirstColumn="0" w:lastRowLastColumn="0"/>
             <w:tcW w:w="732" w:type="pct"/>
-            <w:vAlign w:val="center"/>
             <w:hideMark/>
           </w:tcPr>
           <w:p>
@@ -5672,7 +5361,6 @@
         <w:tc>
           <w:tcPr>
             <w:tcW w:w="610" w:type="pct"/>
-            <w:vAlign w:val="center"/>
             <w:hideMark/>
           </w:tcPr>
           <w:p>
@@ -5703,7 +5391,6 @@
         <w:tc>
           <w:tcPr>
             <w:tcW w:w="610" w:type="pct"/>
-            <w:vAlign w:val="center"/>
             <w:hideMark/>
           </w:tcPr>
           <w:p>
@@ -5734,7 +5421,6 @@
         <w:tc>
           <w:tcPr>
             <w:tcW w:w="610" w:type="pct"/>
-            <w:vAlign w:val="center"/>
             <w:hideMark/>
           </w:tcPr>
           <w:p>
@@ -5765,7 +5451,6 @@
         <w:tc>
           <w:tcPr>
             <w:tcW w:w="610" w:type="pct"/>
-            <w:vAlign w:val="center"/>
             <w:hideMark/>
           </w:tcPr>
           <w:p>
@@ -5810,7 +5495,6 @@
         <w:tc>
           <w:tcPr>
             <w:tcW w:w="610" w:type="pct"/>
-            <w:vAlign w:val="center"/>
             <w:hideMark/>
           </w:tcPr>
           <w:p>
@@ -5843,7 +5527,6 @@
         <w:tc>
           <w:tcPr>
             <w:tcW w:w="610" w:type="pct"/>
-            <w:vAlign w:val="center"/>
             <w:hideMark/>
           </w:tcPr>
           <w:p>
@@ -5874,7 +5557,6 @@
         <w:tc>
           <w:tcPr>
             <w:tcW w:w="608" w:type="pct"/>
-            <w:vAlign w:val="center"/>
             <w:hideMark/>
           </w:tcPr>
           <w:p>
@@ -5912,7 +5594,6 @@
           <w:tcPr>
             <w:cnfStyle w:val="001000000000" w:firstRow="0" w:lastRow="0" w:firstColumn="1" w:lastColumn="0" w:oddVBand="0" w:evenVBand="0" w:oddHBand="0" w:evenHBand="0" w:firstRowFirstColumn="0" w:firstRowLastColumn="0" w:lastRowFirstColumn="0" w:lastRowLastColumn="0"/>
             <w:tcW w:w="732" w:type="pct"/>
-            <w:vAlign w:val="center"/>
             <w:hideMark/>
           </w:tcPr>
           <w:p>
@@ -5939,7 +5620,6 @@
         <w:tc>
           <w:tcPr>
             <w:tcW w:w="610" w:type="pct"/>
-            <w:vAlign w:val="center"/>
             <w:hideMark/>
           </w:tcPr>
           <w:p>
@@ -5970,7 +5650,6 @@
         <w:tc>
           <w:tcPr>
             <w:tcW w:w="610" w:type="pct"/>
-            <w:vAlign w:val="center"/>
             <w:hideMark/>
           </w:tcPr>
           <w:p>
@@ -6001,7 +5680,6 @@
         <w:tc>
           <w:tcPr>
             <w:tcW w:w="610" w:type="pct"/>
-            <w:vAlign w:val="center"/>
             <w:hideMark/>
           </w:tcPr>
           <w:p>
@@ -6032,7 +5710,6 @@
         <w:tc>
           <w:tcPr>
             <w:tcW w:w="610" w:type="pct"/>
-            <w:vAlign w:val="center"/>
           </w:tcPr>
           <w:p>
             <w:pPr>
@@ -6046,7 +5723,6 @@
                 <w:szCs w:val="20"/>
               </w:rPr>
             </w:pPr>
-            <w:proofErr w:type="spellStart"/>
             <w:r>
               <w:rPr>
                 <w:b/>
@@ -6054,49 +5730,8 @@
                 <w:sz w:val="20"/>
                 <w:szCs w:val="20"/>
               </w:rPr>
-              <w:t>yyyy</w:t>
-            </w:r>
-            <w:proofErr w:type="spellEnd"/>
-            <w:r>
-              <w:rPr>
-                <w:b/>
-                <w:bCs/>
-                <w:sz w:val="20"/>
-                <w:szCs w:val="20"/>
-              </w:rPr>
-              <w:t>-mm-</w:t>
-            </w:r>
-            <w:proofErr w:type="spellStart"/>
-            <w:r>
-              <w:rPr>
-                <w:b/>
-                <w:bCs/>
-                <w:sz w:val="20"/>
-                <w:szCs w:val="20"/>
-              </w:rPr>
-              <w:t>dd</w:t>
-            </w:r>
-            <w:proofErr w:type="spellEnd"/>
-            <w:r>
-              <w:rPr>
-                <w:b/>
-                <w:bCs/>
-                <w:sz w:val="20"/>
-                <w:szCs w:val="20"/>
-              </w:rPr>
-              <w:t xml:space="preserve"> </w:t>
-            </w:r>
-            <w:proofErr w:type="spellStart"/>
-            <w:r>
-              <w:rPr>
-                <w:b/>
-                <w:bCs/>
-                <w:sz w:val="20"/>
-                <w:szCs w:val="20"/>
-              </w:rPr>
-              <w:t>hh:dd</w:t>
-            </w:r>
-            <w:proofErr w:type="spellEnd"/>
+              <w:t>yyyy-mm-dd hh:dd</w:t>
+            </w:r>
           </w:p>
           <w:p>
             <w:pPr>
@@ -6116,7 +5751,6 @@
         <w:tc>
           <w:tcPr>
             <w:tcW w:w="610" w:type="pct"/>
-            <w:vAlign w:val="center"/>
             <w:hideMark/>
           </w:tcPr>
           <w:p>
@@ -6147,7 +5781,6 @@
         <w:tc>
           <w:tcPr>
             <w:tcW w:w="610" w:type="pct"/>
-            <w:vAlign w:val="center"/>
             <w:hideMark/>
           </w:tcPr>
           <w:p>
@@ -6178,7 +5811,6 @@
         <w:tc>
           <w:tcPr>
             <w:tcW w:w="608" w:type="pct"/>
-            <w:vAlign w:val="center"/>
           </w:tcPr>
           <w:p>
             <w:pPr>
@@ -6226,7 +5858,6 @@
           <w:tcPr>
             <w:cnfStyle w:val="001000000000" w:firstRow="0" w:lastRow="0" w:firstColumn="1" w:lastColumn="0" w:oddVBand="0" w:evenVBand="0" w:oddHBand="0" w:evenHBand="0" w:firstRowFirstColumn="0" w:firstRowLastColumn="0" w:lastRowFirstColumn="0" w:lastRowLastColumn="0"/>
             <w:tcW w:w="732" w:type="pct"/>
-            <w:vAlign w:val="center"/>
             <w:hideMark/>
           </w:tcPr>
           <w:p>
@@ -6253,7 +5884,6 @@
         <w:tc>
           <w:tcPr>
             <w:tcW w:w="610" w:type="pct"/>
-            <w:vAlign w:val="center"/>
             <w:hideMark/>
           </w:tcPr>
           <w:p>
@@ -6284,7 +5914,6 @@
         <w:tc>
           <w:tcPr>
             <w:tcW w:w="610" w:type="pct"/>
-            <w:vAlign w:val="center"/>
             <w:hideMark/>
           </w:tcPr>
           <w:p>
@@ -6315,7 +5944,6 @@
         <w:tc>
           <w:tcPr>
             <w:tcW w:w="610" w:type="pct"/>
-            <w:vAlign w:val="center"/>
             <w:hideMark/>
           </w:tcPr>
           <w:p>
@@ -6346,7 +5974,6 @@
         <w:tc>
           <w:tcPr>
             <w:tcW w:w="610" w:type="pct"/>
-            <w:vAlign w:val="center"/>
             <w:hideMark/>
           </w:tcPr>
           <w:p>
@@ -6410,7 +6037,6 @@
         <w:tc>
           <w:tcPr>
             <w:tcW w:w="610" w:type="pct"/>
-            <w:vAlign w:val="center"/>
             <w:hideMark/>
           </w:tcPr>
           <w:p>
@@ -6441,7 +6067,6 @@
         <w:tc>
           <w:tcPr>
             <w:tcW w:w="610" w:type="pct"/>
-            <w:vAlign w:val="center"/>
             <w:hideMark/>
           </w:tcPr>
           <w:p>
@@ -6472,7 +6097,6 @@
         <w:tc>
           <w:tcPr>
             <w:tcW w:w="608" w:type="pct"/>
-            <w:vAlign w:val="center"/>
             <w:hideMark/>
           </w:tcPr>
           <w:p>
@@ -6519,7 +6143,7 @@
     <w:p/>
     <w:tbl>
       <w:tblPr>
-        <w:tblStyle w:val="GridTable5Dark"/>
+        <w:tblStyle w:val="GridTable5Dark-Accent3"/>
         <w:tblpPr w:leftFromText="180" w:rightFromText="180" w:vertAnchor="text" w:horzAnchor="margin" w:tblpY="1624"/>
         <w:bidiVisual/>
         <w:tblW w:w="5000" w:type="pct"/>
@@ -6543,19 +6167,19 @@
           <w:tcPr>
             <w:cnfStyle w:val="001000000000" w:firstRow="0" w:lastRow="0" w:firstColumn="1" w:lastColumn="0" w:oddVBand="0" w:evenVBand="0" w:oddHBand="0" w:evenHBand="0" w:firstRowFirstColumn="0" w:firstRowLastColumn="0" w:lastRowFirstColumn="0" w:lastRowLastColumn="0"/>
             <w:tcW w:w="811" w:type="pct"/>
-            <w:vAlign w:val="center"/>
-            <w:hideMark/>
-          </w:tcPr>
-          <w:p>
-            <w:pPr>
-              <w:bidi/>
-              <w:jc w:val="center"/>
-              <w:rPr>
-                <w:rFonts w:cs="B Koodak"/>
-                <w:color w:val="FFFFFF" w:themeColor="background1"/>
-                <w:lang w:bidi="fa-IR"/>
-              </w:rPr>
-            </w:pPr>
+            <w:hideMark/>
+          </w:tcPr>
+          <w:p>
+            <w:pPr>
+              <w:bidi/>
+              <w:jc w:val="center"/>
+              <w:rPr>
+                <w:rFonts w:cs="B Koodak"/>
+                <w:color w:val="FFFFFF" w:themeColor="background1"/>
+                <w:lang w:bidi="fa-IR"/>
+              </w:rPr>
+            </w:pPr>
+            <w:bookmarkStart w:id="0" w:name="_GoBack"/>
             <w:r>
               <w:rPr>
                 <w:rFonts w:cs="B Koodak"/>
@@ -6572,7 +6196,6 @@
         <w:tc>
           <w:tcPr>
             <w:tcW w:w="597" w:type="pct"/>
-            <w:vAlign w:val="center"/>
             <w:hideMark/>
           </w:tcPr>
           <w:p>
@@ -6597,7 +6220,6 @@
         <w:tc>
           <w:tcPr>
             <w:tcW w:w="597" w:type="pct"/>
-            <w:vAlign w:val="center"/>
             <w:hideMark/>
           </w:tcPr>
           <w:p>
@@ -6622,7 +6244,6 @@
         <w:tc>
           <w:tcPr>
             <w:tcW w:w="597" w:type="pct"/>
-            <w:vAlign w:val="center"/>
             <w:hideMark/>
           </w:tcPr>
           <w:p>
@@ -6647,7 +6268,6 @@
         <w:tc>
           <w:tcPr>
             <w:tcW w:w="597" w:type="pct"/>
-            <w:vAlign w:val="center"/>
             <w:hideMark/>
           </w:tcPr>
           <w:p>
@@ -6672,7 +6292,6 @@
         <w:tc>
           <w:tcPr>
             <w:tcW w:w="597" w:type="pct"/>
-            <w:vAlign w:val="center"/>
             <w:hideMark/>
           </w:tcPr>
           <w:p>
@@ -6697,7 +6316,6 @@
         <w:tc>
           <w:tcPr>
             <w:tcW w:w="597" w:type="pct"/>
-            <w:vAlign w:val="center"/>
             <w:hideMark/>
           </w:tcPr>
           <w:p>
@@ -6722,7 +6340,6 @@
         <w:tc>
           <w:tcPr>
             <w:tcW w:w="606" w:type="pct"/>
-            <w:vAlign w:val="center"/>
             <w:hideMark/>
           </w:tcPr>
           <w:p>
@@ -6753,7 +6370,6 @@
           <w:tcPr>
             <w:cnfStyle w:val="001000000000" w:firstRow="0" w:lastRow="0" w:firstColumn="1" w:lastColumn="0" w:oddVBand="0" w:evenVBand="0" w:oddHBand="0" w:evenHBand="0" w:firstRowFirstColumn="0" w:firstRowLastColumn="0" w:lastRowFirstColumn="0" w:lastRowLastColumn="0"/>
             <w:tcW w:w="811" w:type="pct"/>
-            <w:vAlign w:val="center"/>
             <w:hideMark/>
           </w:tcPr>
           <w:p>
@@ -6782,7 +6398,6 @@
         <w:tc>
           <w:tcPr>
             <w:tcW w:w="597" w:type="pct"/>
-            <w:vAlign w:val="center"/>
             <w:hideMark/>
           </w:tcPr>
           <w:p>
@@ -6814,7 +6429,6 @@
         <w:tc>
           <w:tcPr>
             <w:tcW w:w="597" w:type="pct"/>
-            <w:vAlign w:val="center"/>
             <w:hideMark/>
           </w:tcPr>
           <w:p>
@@ -6845,7 +6459,6 @@
         <w:tc>
           <w:tcPr>
             <w:tcW w:w="597" w:type="pct"/>
-            <w:vAlign w:val="center"/>
             <w:hideMark/>
           </w:tcPr>
           <w:p>
@@ -6876,7 +6489,6 @@
         <w:tc>
           <w:tcPr>
             <w:tcW w:w="597" w:type="pct"/>
-            <w:vAlign w:val="center"/>
             <w:hideMark/>
           </w:tcPr>
           <w:p>
@@ -6996,7 +6608,6 @@
         <w:tc>
           <w:tcPr>
             <w:tcW w:w="597" w:type="pct"/>
-            <w:vAlign w:val="center"/>
             <w:hideMark/>
           </w:tcPr>
           <w:p>
@@ -7028,7 +6639,6 @@
         <w:tc>
           <w:tcPr>
             <w:tcW w:w="597" w:type="pct"/>
-            <w:vAlign w:val="center"/>
             <w:hideMark/>
           </w:tcPr>
           <w:p>
@@ -7059,7 +6669,6 @@
         <w:tc>
           <w:tcPr>
             <w:tcW w:w="606" w:type="pct"/>
-            <w:vAlign w:val="center"/>
             <w:hideMark/>
           </w:tcPr>
           <w:p>
@@ -7093,7 +6702,6 @@
           <w:tcPr>
             <w:cnfStyle w:val="001000000000" w:firstRow="0" w:lastRow="0" w:firstColumn="1" w:lastColumn="0" w:oddVBand="0" w:evenVBand="0" w:oddHBand="0" w:evenHBand="0" w:firstRowFirstColumn="0" w:firstRowLastColumn="0" w:lastRowFirstColumn="0" w:lastRowLastColumn="0"/>
             <w:tcW w:w="811" w:type="pct"/>
-            <w:vAlign w:val="center"/>
             <w:hideMark/>
           </w:tcPr>
           <w:p>
@@ -7120,7 +6728,6 @@
         <w:tc>
           <w:tcPr>
             <w:tcW w:w="597" w:type="pct"/>
-            <w:vAlign w:val="center"/>
             <w:hideMark/>
           </w:tcPr>
           <w:p>
@@ -7151,7 +6758,6 @@
         <w:tc>
           <w:tcPr>
             <w:tcW w:w="597" w:type="pct"/>
-            <w:vAlign w:val="center"/>
             <w:hideMark/>
           </w:tcPr>
           <w:p>
@@ -7182,7 +6788,6 @@
         <w:tc>
           <w:tcPr>
             <w:tcW w:w="597" w:type="pct"/>
-            <w:vAlign w:val="center"/>
             <w:hideMark/>
           </w:tcPr>
           <w:p>
@@ -7213,7 +6818,6 @@
         <w:tc>
           <w:tcPr>
             <w:tcW w:w="597" w:type="pct"/>
-            <w:vAlign w:val="center"/>
             <w:hideMark/>
           </w:tcPr>
           <w:p>
@@ -7278,7 +6882,6 @@
         <w:tc>
           <w:tcPr>
             <w:tcW w:w="597" w:type="pct"/>
-            <w:vAlign w:val="center"/>
             <w:hideMark/>
           </w:tcPr>
           <w:p>
@@ -7310,7 +6913,6 @@
         <w:tc>
           <w:tcPr>
             <w:tcW w:w="597" w:type="pct"/>
-            <w:vAlign w:val="center"/>
             <w:hideMark/>
           </w:tcPr>
           <w:p>
@@ -7341,7 +6943,6 @@
         <w:tc>
           <w:tcPr>
             <w:tcW w:w="606" w:type="pct"/>
-            <w:vAlign w:val="center"/>
             <w:hideMark/>
           </w:tcPr>
           <w:p>
@@ -7378,7 +6979,6 @@
           <w:tcPr>
             <w:cnfStyle w:val="001000000000" w:firstRow="0" w:lastRow="0" w:firstColumn="1" w:lastColumn="0" w:oddVBand="0" w:evenVBand="0" w:oddHBand="0" w:evenHBand="0" w:firstRowFirstColumn="0" w:firstRowLastColumn="0" w:lastRowFirstColumn="0" w:lastRowLastColumn="0"/>
             <w:tcW w:w="811" w:type="pct"/>
-            <w:vAlign w:val="center"/>
             <w:hideMark/>
           </w:tcPr>
           <w:p>
@@ -7405,7 +7005,6 @@
         <w:tc>
           <w:tcPr>
             <w:tcW w:w="597" w:type="pct"/>
-            <w:vAlign w:val="center"/>
             <w:hideMark/>
           </w:tcPr>
           <w:p>
@@ -7436,7 +7035,6 @@
         <w:tc>
           <w:tcPr>
             <w:tcW w:w="597" w:type="pct"/>
-            <w:vAlign w:val="center"/>
             <w:hideMark/>
           </w:tcPr>
           <w:p>
@@ -7467,7 +7065,6 @@
         <w:tc>
           <w:tcPr>
             <w:tcW w:w="597" w:type="pct"/>
-            <w:vAlign w:val="center"/>
             <w:hideMark/>
           </w:tcPr>
           <w:p>
@@ -7498,7 +7095,6 @@
         <w:tc>
           <w:tcPr>
             <w:tcW w:w="597" w:type="pct"/>
-            <w:vAlign w:val="center"/>
             <w:hideMark/>
           </w:tcPr>
           <w:p>
@@ -7529,7 +7125,6 @@
         <w:tc>
           <w:tcPr>
             <w:tcW w:w="597" w:type="pct"/>
-            <w:vAlign w:val="center"/>
             <w:hideMark/>
           </w:tcPr>
           <w:p>
@@ -7560,7 +7155,6 @@
         <w:tc>
           <w:tcPr>
             <w:tcW w:w="597" w:type="pct"/>
-            <w:vAlign w:val="center"/>
             <w:hideMark/>
           </w:tcPr>
           <w:p>
@@ -7591,7 +7185,6 @@
         <w:tc>
           <w:tcPr>
             <w:tcW w:w="606" w:type="pct"/>
-            <w:vAlign w:val="center"/>
             <w:hideMark/>
           </w:tcPr>
           <w:p>
@@ -7625,7 +7218,6 @@
           <w:tcPr>
             <w:cnfStyle w:val="001000000000" w:firstRow="0" w:lastRow="0" w:firstColumn="1" w:lastColumn="0" w:oddVBand="0" w:evenVBand="0" w:oddHBand="0" w:evenHBand="0" w:firstRowFirstColumn="0" w:firstRowLastColumn="0" w:lastRowFirstColumn="0" w:lastRowLastColumn="0"/>
             <w:tcW w:w="811" w:type="pct"/>
-            <w:vAlign w:val="center"/>
             <w:hideMark/>
           </w:tcPr>
           <w:p>
@@ -7653,7 +7245,6 @@
         <w:tc>
           <w:tcPr>
             <w:tcW w:w="597" w:type="pct"/>
-            <w:vAlign w:val="center"/>
             <w:hideMark/>
           </w:tcPr>
           <w:p>
@@ -7684,7 +7275,6 @@
         <w:tc>
           <w:tcPr>
             <w:tcW w:w="597" w:type="pct"/>
-            <w:vAlign w:val="center"/>
             <w:hideMark/>
           </w:tcPr>
           <w:p>
@@ -7715,7 +7305,6 @@
         <w:tc>
           <w:tcPr>
             <w:tcW w:w="597" w:type="pct"/>
-            <w:vAlign w:val="center"/>
             <w:hideMark/>
           </w:tcPr>
           <w:p>
@@ -7746,7 +7335,6 @@
         <w:tc>
           <w:tcPr>
             <w:tcW w:w="597" w:type="pct"/>
-            <w:vAlign w:val="center"/>
             <w:hideMark/>
           </w:tcPr>
           <w:p>
@@ -7777,7 +7365,6 @@
         <w:tc>
           <w:tcPr>
             <w:tcW w:w="597" w:type="pct"/>
-            <w:vAlign w:val="center"/>
             <w:hideMark/>
           </w:tcPr>
           <w:p>
@@ -7808,7 +7395,6 @@
         <w:tc>
           <w:tcPr>
             <w:tcW w:w="597" w:type="pct"/>
-            <w:vAlign w:val="center"/>
             <w:hideMark/>
           </w:tcPr>
           <w:p>
@@ -7839,7 +7425,6 @@
         <w:tc>
           <w:tcPr>
             <w:tcW w:w="606" w:type="pct"/>
-            <w:vAlign w:val="center"/>
             <w:hideMark/>
           </w:tcPr>
           <w:p>
@@ -7876,7 +7461,6 @@
           <w:tcPr>
             <w:cnfStyle w:val="001000000000" w:firstRow="0" w:lastRow="0" w:firstColumn="1" w:lastColumn="0" w:oddVBand="0" w:evenVBand="0" w:oddHBand="0" w:evenHBand="0" w:firstRowFirstColumn="0" w:firstRowLastColumn="0" w:lastRowFirstColumn="0" w:lastRowLastColumn="0"/>
             <w:tcW w:w="811" w:type="pct"/>
-            <w:vAlign w:val="center"/>
             <w:hideMark/>
           </w:tcPr>
           <w:p>
@@ -7903,7 +7487,6 @@
         <w:tc>
           <w:tcPr>
             <w:tcW w:w="597" w:type="pct"/>
-            <w:vAlign w:val="center"/>
             <w:hideMark/>
           </w:tcPr>
           <w:p>
@@ -7934,7 +7517,6 @@
         <w:tc>
           <w:tcPr>
             <w:tcW w:w="597" w:type="pct"/>
-            <w:vAlign w:val="center"/>
             <w:hideMark/>
           </w:tcPr>
           <w:p>
@@ -7965,7 +7547,6 @@
         <w:tc>
           <w:tcPr>
             <w:tcW w:w="597" w:type="pct"/>
-            <w:vAlign w:val="center"/>
             <w:hideMark/>
           </w:tcPr>
           <w:p>
@@ -7996,7 +7577,6 @@
         <w:tc>
           <w:tcPr>
             <w:tcW w:w="597" w:type="pct"/>
-            <w:vAlign w:val="center"/>
           </w:tcPr>
           <w:p>
             <w:pPr>
@@ -8078,7 +7658,6 @@
         <w:tc>
           <w:tcPr>
             <w:tcW w:w="597" w:type="pct"/>
-            <w:vAlign w:val="center"/>
             <w:hideMark/>
           </w:tcPr>
           <w:p>
@@ -8110,7 +7689,6 @@
         <w:tc>
           <w:tcPr>
             <w:tcW w:w="597" w:type="pct"/>
-            <w:vAlign w:val="center"/>
             <w:hideMark/>
           </w:tcPr>
           <w:p>
@@ -8141,7 +7719,6 @@
         <w:tc>
           <w:tcPr>
             <w:tcW w:w="606" w:type="pct"/>
-            <w:vAlign w:val="center"/>
             <w:hideMark/>
           </w:tcPr>
           <w:p>
@@ -8175,7 +7752,6 @@
           <w:tcPr>
             <w:cnfStyle w:val="001000000000" w:firstRow="0" w:lastRow="0" w:firstColumn="1" w:lastColumn="0" w:oddVBand="0" w:evenVBand="0" w:oddHBand="0" w:evenHBand="0" w:firstRowFirstColumn="0" w:firstRowLastColumn="0" w:lastRowFirstColumn="0" w:lastRowLastColumn="0"/>
             <w:tcW w:w="811" w:type="pct"/>
-            <w:vAlign w:val="center"/>
           </w:tcPr>
           <w:p>
             <w:pPr>
@@ -8190,7 +7766,6 @@
                 <w:lang w:bidi="fa-IR"/>
               </w:rPr>
             </w:pPr>
-            <w:proofErr w:type="spellStart"/>
             <w:r>
               <w:rPr>
                 <w:rFonts w:cs="B Koodak"/>
@@ -8201,13 +7776,11 @@
               </w:rPr>
               <w:t>isLogin</w:t>
             </w:r>
-            <w:proofErr w:type="spellEnd"/>
           </w:p>
         </w:tc>
         <w:tc>
           <w:tcPr>
             <w:tcW w:w="597" w:type="pct"/>
-            <w:vAlign w:val="center"/>
           </w:tcPr>
           <w:p>
             <w:pPr>
@@ -8237,7 +7810,6 @@
         <w:tc>
           <w:tcPr>
             <w:tcW w:w="597" w:type="pct"/>
-            <w:vAlign w:val="center"/>
           </w:tcPr>
           <w:p>
             <w:pPr>
@@ -8267,7 +7839,6 @@
         <w:tc>
           <w:tcPr>
             <w:tcW w:w="597" w:type="pct"/>
-            <w:vAlign w:val="center"/>
           </w:tcPr>
           <w:p>
             <w:pPr>
@@ -8297,7 +7868,6 @@
         <w:tc>
           <w:tcPr>
             <w:tcW w:w="597" w:type="pct"/>
-            <w:vAlign w:val="center"/>
           </w:tcPr>
           <w:p>
             <w:pPr>
@@ -8356,7 +7926,6 @@
         <w:tc>
           <w:tcPr>
             <w:tcW w:w="597" w:type="pct"/>
-            <w:vAlign w:val="center"/>
           </w:tcPr>
           <w:p>
             <w:pPr>
@@ -8386,7 +7955,6 @@
         <w:tc>
           <w:tcPr>
             <w:tcW w:w="597" w:type="pct"/>
-            <w:vAlign w:val="center"/>
           </w:tcPr>
           <w:p>
             <w:pPr>
@@ -8416,7 +7984,6 @@
         <w:tc>
           <w:tcPr>
             <w:tcW w:w="606" w:type="pct"/>
-            <w:vAlign w:val="center"/>
           </w:tcPr>
           <w:p>
             <w:pPr>
@@ -8452,7 +8019,6 @@
           <w:tcPr>
             <w:cnfStyle w:val="001000000000" w:firstRow="0" w:lastRow="0" w:firstColumn="1" w:lastColumn="0" w:oddVBand="0" w:evenVBand="0" w:oddHBand="0" w:evenHBand="0" w:firstRowFirstColumn="0" w:firstRowLastColumn="0" w:lastRowFirstColumn="0" w:lastRowLastColumn="0"/>
             <w:tcW w:w="811" w:type="pct"/>
-            <w:vAlign w:val="center"/>
           </w:tcPr>
           <w:p>
             <w:pPr>
@@ -8467,7 +8033,6 @@
                 <w:lang w:bidi="fa-IR"/>
               </w:rPr>
             </w:pPr>
-            <w:proofErr w:type="spellStart"/>
             <w:r>
               <w:rPr>
                 <w:rFonts w:cs="B Koodak"/>
@@ -8478,13 +8043,11 @@
               </w:rPr>
               <w:t>lastActivity</w:t>
             </w:r>
-            <w:proofErr w:type="spellEnd"/>
           </w:p>
         </w:tc>
         <w:tc>
           <w:tcPr>
             <w:tcW w:w="597" w:type="pct"/>
-            <w:vAlign w:val="center"/>
           </w:tcPr>
           <w:p>
             <w:pPr>
@@ -8514,7 +8077,6 @@
         <w:tc>
           <w:tcPr>
             <w:tcW w:w="597" w:type="pct"/>
-            <w:vAlign w:val="center"/>
           </w:tcPr>
           <w:p>
             <w:pPr>
@@ -8544,7 +8106,6 @@
         <w:tc>
           <w:tcPr>
             <w:tcW w:w="597" w:type="pct"/>
-            <w:vAlign w:val="center"/>
           </w:tcPr>
           <w:p>
             <w:pPr>
@@ -8574,7 +8135,6 @@
         <w:tc>
           <w:tcPr>
             <w:tcW w:w="597" w:type="pct"/>
-            <w:vAlign w:val="center"/>
           </w:tcPr>
           <w:p>
             <w:pPr>
@@ -8588,7 +8148,6 @@
                 <w:szCs w:val="20"/>
               </w:rPr>
             </w:pPr>
-            <w:proofErr w:type="spellStart"/>
             <w:r>
               <w:rPr>
                 <w:b/>
@@ -8596,49 +8155,8 @@
                 <w:sz w:val="20"/>
                 <w:szCs w:val="20"/>
               </w:rPr>
-              <w:t>yyyy</w:t>
-            </w:r>
-            <w:proofErr w:type="spellEnd"/>
-            <w:r>
-              <w:rPr>
-                <w:b/>
-                <w:bCs/>
-                <w:sz w:val="20"/>
-                <w:szCs w:val="20"/>
-              </w:rPr>
-              <w:t>-mm-</w:t>
-            </w:r>
-            <w:proofErr w:type="spellStart"/>
-            <w:r>
-              <w:rPr>
-                <w:b/>
-                <w:bCs/>
-                <w:sz w:val="20"/>
-                <w:szCs w:val="20"/>
-              </w:rPr>
-              <w:t>dd</w:t>
-            </w:r>
-            <w:proofErr w:type="spellEnd"/>
-            <w:r>
-              <w:rPr>
-                <w:b/>
-                <w:bCs/>
-                <w:sz w:val="20"/>
-                <w:szCs w:val="20"/>
-              </w:rPr>
-              <w:t xml:space="preserve"> </w:t>
-            </w:r>
-            <w:proofErr w:type="spellStart"/>
-            <w:r>
-              <w:rPr>
-                <w:b/>
-                <w:bCs/>
-                <w:sz w:val="20"/>
-                <w:szCs w:val="20"/>
-              </w:rPr>
-              <w:t>hh:dd</w:t>
-            </w:r>
-            <w:proofErr w:type="spellEnd"/>
+              <w:t>yyyy-mm-dd hh:dd</w:t>
+            </w:r>
           </w:p>
           <w:p>
             <w:pPr>
@@ -8660,7 +8178,6 @@
         <w:tc>
           <w:tcPr>
             <w:tcW w:w="597" w:type="pct"/>
-            <w:vAlign w:val="center"/>
           </w:tcPr>
           <w:p>
             <w:pPr>
@@ -8690,7 +8207,6 @@
         <w:tc>
           <w:tcPr>
             <w:tcW w:w="597" w:type="pct"/>
-            <w:vAlign w:val="center"/>
           </w:tcPr>
           <w:p>
             <w:pPr>
@@ -8720,7 +8236,6 @@
         <w:tc>
           <w:tcPr>
             <w:tcW w:w="606" w:type="pct"/>
-            <w:vAlign w:val="center"/>
           </w:tcPr>
           <w:p>
             <w:pPr>
@@ -8748,11 +8263,9 @@
           </w:p>
         </w:tc>
       </w:tr>
+      <w:bookmarkEnd w:id="0"/>
     </w:tbl>
-    <w:p>
-      <w:bookmarkStart w:id="0" w:name="_GoBack"/>
-      <w:bookmarkEnd w:id="0"/>
-    </w:p>
+    <w:p/>
     <w:sectPr>
       <w:pgSz w:w="12240" w:h="15840"/>
       <w:pgMar w:top="1440" w:right="1440" w:bottom="1080" w:left="1440" w:header="720" w:footer="720" w:gutter="0"/>
@@ -8764,7 +8277,7 @@
 </file>
 
 <file path=word/styles.xml><?xml version="1.0" encoding="utf-8"?>
-<w:styles xmlns:mc="http://schemas.openxmlformats.org/markup-compatibility/2006" xmlns:r="http://schemas.openxmlformats.org/officeDocument/2006/relationships" xmlns:w="http://schemas.openxmlformats.org/wordprocessingml/2006/main" xmlns:w14="http://schemas.microsoft.com/office/word/2010/wordml" xmlns:w15="http://schemas.microsoft.com/office/word/2012/wordml" xmlns:w16se="http://schemas.microsoft.com/office/word/2015/wordml/symex" mc:Ignorable="w14 w15 w16se">
+<w:styles xmlns:mc="http://schemas.openxmlformats.org/markup-compatibility/2006" xmlns:r="http://schemas.openxmlformats.org/officeDocument/2006/relationships" xmlns:w="http://schemas.openxmlformats.org/wordprocessingml/2006/main" xmlns:w14="http://schemas.microsoft.com/office/word/2010/wordml" xmlns:w15="http://schemas.microsoft.com/office/word/2012/wordml" mc:Ignorable="w14 w15">
   <w:docDefaults>
     <w:rPrDefault>
       <w:rPr>
@@ -9202,6 +8715,7 @@
     <w:tblPr>
       <w:tblStyleRowBandSize w:val="1"/>
       <w:tblStyleColBandSize w:val="1"/>
+      <w:tblInd w:w="0" w:type="dxa"/>
       <w:tblBorders>
         <w:top w:val="single" w:sz="4" w:space="0" w:color="FFFFFF" w:themeColor="background1"/>
         <w:left w:val="single" w:sz="4" w:space="0" w:color="FFFFFF" w:themeColor="background1"/>
@@ -9210,6 +8724,12 @@
         <w:insideH w:val="single" w:sz="4" w:space="0" w:color="FFFFFF" w:themeColor="background1"/>
         <w:insideV w:val="single" w:sz="4" w:space="0" w:color="FFFFFF" w:themeColor="background1"/>
       </w:tblBorders>
+      <w:tblCellMar>
+        <w:top w:w="0" w:type="dxa"/>
+        <w:left w:w="108" w:type="dxa"/>
+        <w:bottom w:w="0" w:type="dxa"/>
+        <w:right w:w="108" w:type="dxa"/>
+      </w:tblCellMar>
     </w:tblPr>
     <w:tcPr>
       <w:shd w:val="clear" w:color="auto" w:fill="E2EFD9" w:themeFill="accent6" w:themeFillTint="33"/>
@@ -9324,6 +8844,7 @@
     <w:tblPr>
       <w:tblStyleRowBandSize w:val="1"/>
       <w:tblStyleColBandSize w:val="1"/>
+      <w:tblInd w:w="0" w:type="dxa"/>
       <w:tblBorders>
         <w:top w:val="single" w:sz="4" w:space="0" w:color="C5E0B3" w:themeColor="accent6" w:themeTint="66"/>
         <w:left w:val="single" w:sz="4" w:space="0" w:color="C5E0B3" w:themeColor="accent6" w:themeTint="66"/>
@@ -9332,6 +8853,12 @@
         <w:insideH w:val="single" w:sz="4" w:space="0" w:color="C5E0B3" w:themeColor="accent6" w:themeTint="66"/>
         <w:insideV w:val="single" w:sz="4" w:space="0" w:color="C5E0B3" w:themeColor="accent6" w:themeTint="66"/>
       </w:tblBorders>
+      <w:tblCellMar>
+        <w:top w:w="0" w:type="dxa"/>
+        <w:left w:w="108" w:type="dxa"/>
+        <w:bottom w:w="0" w:type="dxa"/>
+        <w:right w:w="108" w:type="dxa"/>
+      </w:tblCellMar>
     </w:tblPr>
     <w:tblStylePr w:type="firstRow">
       <w:rPr>
@@ -9381,6 +8908,7 @@
     <w:tblPr>
       <w:tblStyleRowBandSize w:val="1"/>
       <w:tblStyleColBandSize w:val="1"/>
+      <w:tblInd w:w="0" w:type="dxa"/>
       <w:tblBorders>
         <w:top w:val="single" w:sz="4" w:space="0" w:color="FFFFFF" w:themeColor="background1"/>
         <w:left w:val="single" w:sz="4" w:space="0" w:color="FFFFFF" w:themeColor="background1"/>
@@ -9389,6 +8917,12 @@
         <w:insideH w:val="single" w:sz="4" w:space="0" w:color="FFFFFF" w:themeColor="background1"/>
         <w:insideV w:val="single" w:sz="4" w:space="0" w:color="FFFFFF" w:themeColor="background1"/>
       </w:tblBorders>
+      <w:tblCellMar>
+        <w:top w:w="0" w:type="dxa"/>
+        <w:left w:w="108" w:type="dxa"/>
+        <w:bottom w:w="0" w:type="dxa"/>
+        <w:right w:w="108" w:type="dxa"/>
+      </w:tblCellMar>
     </w:tblPr>
     <w:tcPr>
       <w:shd w:val="clear" w:color="auto" w:fill="CCCCCC" w:themeFill="text1" w:themeFillTint="33"/>
@@ -9473,6 +9007,234 @@
       <w:tblPr/>
       <w:tcPr>
         <w:shd w:val="clear" w:color="auto" w:fill="999999" w:themeFill="text1" w:themeFillTint="66"/>
+      </w:tcPr>
+    </w:tblStylePr>
+  </w:style>
+  <w:style w:type="table" w:styleId="GridTable5Dark-Accent5">
+    <w:name w:val="Grid Table 5 Dark Accent 5"/>
+    <w:basedOn w:val="TableNormal"/>
+    <w:uiPriority w:val="50"/>
+    <w:rsid w:val="00F749B1"/>
+    <w:pPr>
+      <w:spacing w:after="0" w:line="240" w:lineRule="auto"/>
+      <w:jc w:val="center"/>
+    </w:pPr>
+    <w:tblPr>
+      <w:tblStyleRowBandSize w:val="1"/>
+      <w:tblStyleColBandSize w:val="1"/>
+      <w:tblInd w:w="0" w:type="dxa"/>
+      <w:tblBorders>
+        <w:top w:val="single" w:sz="4" w:space="0" w:color="FFFFFF" w:themeColor="background1"/>
+        <w:left w:val="single" w:sz="4" w:space="0" w:color="FFFFFF" w:themeColor="background1"/>
+        <w:bottom w:val="single" w:sz="4" w:space="0" w:color="FFFFFF" w:themeColor="background1"/>
+        <w:right w:val="single" w:sz="4" w:space="0" w:color="FFFFFF" w:themeColor="background1"/>
+        <w:insideH w:val="single" w:sz="4" w:space="0" w:color="FFFFFF" w:themeColor="background1"/>
+        <w:insideV w:val="single" w:sz="4" w:space="0" w:color="FFFFFF" w:themeColor="background1"/>
+      </w:tblBorders>
+      <w:tblCellMar>
+        <w:top w:w="0" w:type="dxa"/>
+        <w:left w:w="108" w:type="dxa"/>
+        <w:bottom w:w="0" w:type="dxa"/>
+        <w:right w:w="108" w:type="dxa"/>
+      </w:tblCellMar>
+    </w:tblPr>
+    <w:tcPr>
+      <w:shd w:val="clear" w:color="auto" w:fill="B4C6E7" w:themeFill="accent5" w:themeFillTint="66"/>
+      <w:vAlign w:val="center"/>
+    </w:tcPr>
+    <w:tblStylePr w:type="firstRow">
+      <w:rPr>
+        <w:b/>
+        <w:bCs/>
+        <w:color w:val="FFFFFF" w:themeColor="background1"/>
+      </w:rPr>
+      <w:tblPr/>
+      <w:tcPr>
+        <w:tcBorders>
+          <w:top w:val="single" w:sz="4" w:space="0" w:color="FFFFFF" w:themeColor="background1"/>
+          <w:left w:val="single" w:sz="4" w:space="0" w:color="FFFFFF" w:themeColor="background1"/>
+          <w:right w:val="single" w:sz="4" w:space="0" w:color="FFFFFF" w:themeColor="background1"/>
+          <w:insideH w:val="nil"/>
+          <w:insideV w:val="nil"/>
+        </w:tcBorders>
+        <w:shd w:val="clear" w:color="auto" w:fill="4472C4" w:themeFill="accent5"/>
+      </w:tcPr>
+    </w:tblStylePr>
+    <w:tblStylePr w:type="lastRow">
+      <w:rPr>
+        <w:b/>
+        <w:bCs/>
+        <w:color w:val="FFFFFF" w:themeColor="background1"/>
+      </w:rPr>
+      <w:tblPr/>
+      <w:tcPr>
+        <w:tcBorders>
+          <w:left w:val="single" w:sz="4" w:space="0" w:color="FFFFFF" w:themeColor="background1"/>
+          <w:bottom w:val="single" w:sz="4" w:space="0" w:color="FFFFFF" w:themeColor="background1"/>
+          <w:right w:val="single" w:sz="4" w:space="0" w:color="FFFFFF" w:themeColor="background1"/>
+          <w:insideH w:val="nil"/>
+          <w:insideV w:val="nil"/>
+        </w:tcBorders>
+        <w:shd w:val="clear" w:color="auto" w:fill="4472C4" w:themeFill="accent5"/>
+      </w:tcPr>
+    </w:tblStylePr>
+    <w:tblStylePr w:type="firstCol">
+      <w:rPr>
+        <w:b/>
+        <w:bCs/>
+        <w:color w:val="FFFFFF" w:themeColor="background1"/>
+      </w:rPr>
+      <w:tblPr/>
+      <w:tcPr>
+        <w:tcBorders>
+          <w:top w:val="single" w:sz="4" w:space="0" w:color="FFFFFF" w:themeColor="background1"/>
+          <w:left w:val="single" w:sz="4" w:space="0" w:color="FFFFFF" w:themeColor="background1"/>
+          <w:bottom w:val="single" w:sz="4" w:space="0" w:color="FFFFFF" w:themeColor="background1"/>
+          <w:insideV w:val="nil"/>
+        </w:tcBorders>
+        <w:shd w:val="clear" w:color="auto" w:fill="4472C4" w:themeFill="accent5"/>
+      </w:tcPr>
+    </w:tblStylePr>
+    <w:tblStylePr w:type="lastCol">
+      <w:rPr>
+        <w:b/>
+        <w:bCs/>
+        <w:color w:val="FFFFFF" w:themeColor="background1"/>
+      </w:rPr>
+      <w:tblPr/>
+      <w:tcPr>
+        <w:tcBorders>
+          <w:top w:val="single" w:sz="4" w:space="0" w:color="FFFFFF" w:themeColor="background1"/>
+          <w:bottom w:val="single" w:sz="4" w:space="0" w:color="FFFFFF" w:themeColor="background1"/>
+          <w:right w:val="single" w:sz="4" w:space="0" w:color="FFFFFF" w:themeColor="background1"/>
+          <w:insideV w:val="nil"/>
+        </w:tcBorders>
+        <w:shd w:val="clear" w:color="auto" w:fill="4472C4" w:themeFill="accent5"/>
+      </w:tcPr>
+    </w:tblStylePr>
+    <w:tblStylePr w:type="band1Vert">
+      <w:tblPr/>
+      <w:tcPr>
+        <w:shd w:val="clear" w:color="auto" w:fill="B4C6E7" w:themeFill="accent5" w:themeFillTint="66"/>
+      </w:tcPr>
+    </w:tblStylePr>
+    <w:tblStylePr w:type="band1Horz">
+      <w:tblPr/>
+      <w:tcPr>
+        <w:shd w:val="clear" w:color="auto" w:fill="B4C6E7" w:themeFill="accent5" w:themeFillTint="66"/>
+      </w:tcPr>
+    </w:tblStylePr>
+  </w:style>
+  <w:style w:type="table" w:styleId="GridTable5Dark-Accent3">
+    <w:name w:val="Grid Table 5 Dark Accent 3"/>
+    <w:basedOn w:val="TableNormal"/>
+    <w:uiPriority w:val="50"/>
+    <w:rsid w:val="00F749B1"/>
+    <w:pPr>
+      <w:spacing w:after="0" w:line="240" w:lineRule="auto"/>
+    </w:pPr>
+    <w:tblPr>
+      <w:tblStyleRowBandSize w:val="1"/>
+      <w:tblStyleColBandSize w:val="1"/>
+      <w:tblInd w:w="0" w:type="dxa"/>
+      <w:tblBorders>
+        <w:top w:val="single" w:sz="4" w:space="0" w:color="FFFFFF" w:themeColor="background1"/>
+        <w:left w:val="single" w:sz="4" w:space="0" w:color="FFFFFF" w:themeColor="background1"/>
+        <w:bottom w:val="single" w:sz="4" w:space="0" w:color="FFFFFF" w:themeColor="background1"/>
+        <w:right w:val="single" w:sz="4" w:space="0" w:color="FFFFFF" w:themeColor="background1"/>
+        <w:insideH w:val="single" w:sz="4" w:space="0" w:color="FFFFFF" w:themeColor="background1"/>
+        <w:insideV w:val="single" w:sz="4" w:space="0" w:color="FFFFFF" w:themeColor="background1"/>
+      </w:tblBorders>
+      <w:tblCellMar>
+        <w:top w:w="0" w:type="dxa"/>
+        <w:left w:w="108" w:type="dxa"/>
+        <w:bottom w:w="0" w:type="dxa"/>
+        <w:right w:w="108" w:type="dxa"/>
+      </w:tblCellMar>
+    </w:tblPr>
+    <w:tcPr>
+      <w:shd w:val="clear" w:color="auto" w:fill="EDEDED" w:themeFill="accent3" w:themeFillTint="33"/>
+    </w:tcPr>
+    <w:tblStylePr w:type="firstRow">
+      <w:rPr>
+        <w:b/>
+        <w:bCs/>
+        <w:color w:val="FFFFFF" w:themeColor="background1"/>
+      </w:rPr>
+      <w:tblPr/>
+      <w:tcPr>
+        <w:tcBorders>
+          <w:top w:val="single" w:sz="4" w:space="0" w:color="FFFFFF" w:themeColor="background1"/>
+          <w:left w:val="single" w:sz="4" w:space="0" w:color="FFFFFF" w:themeColor="background1"/>
+          <w:right w:val="single" w:sz="4" w:space="0" w:color="FFFFFF" w:themeColor="background1"/>
+          <w:insideH w:val="nil"/>
+          <w:insideV w:val="nil"/>
+        </w:tcBorders>
+        <w:shd w:val="clear" w:color="auto" w:fill="A5A5A5" w:themeFill="accent3"/>
+      </w:tcPr>
+    </w:tblStylePr>
+    <w:tblStylePr w:type="lastRow">
+      <w:rPr>
+        <w:b/>
+        <w:bCs/>
+        <w:color w:val="FFFFFF" w:themeColor="background1"/>
+      </w:rPr>
+      <w:tblPr/>
+      <w:tcPr>
+        <w:tcBorders>
+          <w:left w:val="single" w:sz="4" w:space="0" w:color="FFFFFF" w:themeColor="background1"/>
+          <w:bottom w:val="single" w:sz="4" w:space="0" w:color="FFFFFF" w:themeColor="background1"/>
+          <w:right w:val="single" w:sz="4" w:space="0" w:color="FFFFFF" w:themeColor="background1"/>
+          <w:insideH w:val="nil"/>
+          <w:insideV w:val="nil"/>
+        </w:tcBorders>
+        <w:shd w:val="clear" w:color="auto" w:fill="A5A5A5" w:themeFill="accent3"/>
+      </w:tcPr>
+    </w:tblStylePr>
+    <w:tblStylePr w:type="firstCol">
+      <w:rPr>
+        <w:b/>
+        <w:bCs/>
+        <w:color w:val="FFFFFF" w:themeColor="background1"/>
+      </w:rPr>
+      <w:tblPr/>
+      <w:tcPr>
+        <w:tcBorders>
+          <w:top w:val="single" w:sz="4" w:space="0" w:color="FFFFFF" w:themeColor="background1"/>
+          <w:left w:val="single" w:sz="4" w:space="0" w:color="FFFFFF" w:themeColor="background1"/>
+          <w:bottom w:val="single" w:sz="4" w:space="0" w:color="FFFFFF" w:themeColor="background1"/>
+          <w:insideV w:val="nil"/>
+        </w:tcBorders>
+        <w:shd w:val="clear" w:color="auto" w:fill="A5A5A5" w:themeFill="accent3"/>
+      </w:tcPr>
+    </w:tblStylePr>
+    <w:tblStylePr w:type="lastCol">
+      <w:rPr>
+        <w:b/>
+        <w:bCs/>
+        <w:color w:val="FFFFFF" w:themeColor="background1"/>
+      </w:rPr>
+      <w:tblPr/>
+      <w:tcPr>
+        <w:tcBorders>
+          <w:top w:val="single" w:sz="4" w:space="0" w:color="FFFFFF" w:themeColor="background1"/>
+          <w:bottom w:val="single" w:sz="4" w:space="0" w:color="FFFFFF" w:themeColor="background1"/>
+          <w:right w:val="single" w:sz="4" w:space="0" w:color="FFFFFF" w:themeColor="background1"/>
+          <w:insideV w:val="nil"/>
+        </w:tcBorders>
+        <w:shd w:val="clear" w:color="auto" w:fill="A5A5A5" w:themeFill="accent3"/>
+      </w:tcPr>
+    </w:tblStylePr>
+    <w:tblStylePr w:type="band1Vert">
+      <w:tblPr/>
+      <w:tcPr>
+        <w:shd w:val="clear" w:color="auto" w:fill="DBDBDB" w:themeFill="accent3" w:themeFillTint="66"/>
+      </w:tcPr>
+    </w:tblStylePr>
+    <w:tblStylePr w:type="band1Horz">
+      <w:tblPr/>
+      <w:tcPr>
+        <w:shd w:val="clear" w:color="auto" w:fill="DBDBDB" w:themeFill="accent3" w:themeFillTint="66"/>
       </w:tcPr>
     </w:tblStylePr>
   </w:style>

</xml_diff>